<commit_message>
Introducao, Solucoes e Objetivos updated
</commit_message>
<xml_diff>
--- a/Relatorio1.docx
+++ b/Relatorio1.docx
@@ -118,8 +118,6 @@
         </w:rPr>
         <w:t xml:space="preserve"> </w:t>
       </w:r>
-      <w:bookmarkStart w:id="0" w:name="_GoBack"/>
-      <w:bookmarkEnd w:id="0"/>
       <w:r>
         <w:rPr>
           <w:sz w:val="40"/>
@@ -349,6 +347,7 @@
       <w:sdtPr>
         <w:rPr>
           <w:rFonts w:asciiTheme="minorHAnsi" w:eastAsiaTheme="minorEastAsia" w:hAnsiTheme="minorHAnsi" w:cstheme="minorBidi"/>
+          <w:b w:val="0"/>
           <w:color w:val="auto"/>
           <w:sz w:val="21"/>
           <w:szCs w:val="21"/>
@@ -396,66 +395,85 @@
           <w:r>
             <w:rPr>
               <w:sz w:val="22"/>
+              <w:szCs w:val="22"/>
             </w:rPr>
             <w:fldChar w:fldCharType="begin"/>
           </w:r>
           <w:r>
             <w:rPr>
               <w:sz w:val="22"/>
+              <w:szCs w:val="22"/>
             </w:rPr>
             <w:instrText xml:space="preserve"> TOC \o "1-3" \h \z \u </w:instrText>
           </w:r>
           <w:r>
             <w:rPr>
               <w:sz w:val="22"/>
+              <w:szCs w:val="22"/>
             </w:rPr>
             <w:fldChar w:fldCharType="separate"/>
           </w:r>
-          <w:hyperlink w:anchor="_Toc3827583" w:history="1">
+          <w:hyperlink w:anchor="_Toc6333044" w:history="1">
             <w:r>
               <w:rPr>
                 <w:rStyle w:val="Hiperligao"/>
+                <w:sz w:val="22"/>
+                <w:szCs w:val="22"/>
               </w:rPr>
               <w:t>Introdução</w:t>
             </w:r>
             <w:r>
               <w:rPr>
                 <w:webHidden/>
+                <w:sz w:val="22"/>
+                <w:szCs w:val="22"/>
               </w:rPr>
               <w:tab/>
             </w:r>
             <w:r>
               <w:rPr>
                 <w:webHidden/>
+                <w:sz w:val="22"/>
+                <w:szCs w:val="22"/>
               </w:rPr>
               <w:fldChar w:fldCharType="begin"/>
             </w:r>
             <w:r>
               <w:rPr>
                 <w:webHidden/>
-              </w:rPr>
-              <w:instrText xml:space="preserve"> PAGEREF _Toc3827583 \h </w:instrText>
-            </w:r>
-            <w:r>
-              <w:rPr>
-                <w:webHidden/>
-              </w:rPr>
-            </w:r>
-            <w:r>
-              <w:rPr>
-                <w:webHidden/>
+                <w:sz w:val="22"/>
+                <w:szCs w:val="22"/>
+              </w:rPr>
+              <w:instrText xml:space="preserve"> PAGEREF _Toc6333044 \h </w:instrText>
+            </w:r>
+            <w:r>
+              <w:rPr>
+                <w:webHidden/>
+                <w:sz w:val="22"/>
+                <w:szCs w:val="22"/>
+              </w:rPr>
+            </w:r>
+            <w:r>
+              <w:rPr>
+                <w:webHidden/>
+                <w:sz w:val="22"/>
+                <w:szCs w:val="22"/>
               </w:rPr>
               <w:fldChar w:fldCharType="separate"/>
             </w:r>
             <w:r>
               <w:rPr>
                 <w:webHidden/>
+                <w:sz w:val="22"/>
+                <w:szCs w:val="22"/>
               </w:rPr>
               <w:t>2</w:t>
             </w:r>
             <w:r>
               <w:rPr>
                 <w:webHidden/>
+                <w:sz w:val="22"/>
+                <w:szCs w:val="22"/>
               </w:rPr>
               <w:fldChar w:fldCharType="end"/>
             </w:r>
@@ -470,51 +488,67 @@
               <w:lang w:eastAsia="pt-PT"/>
             </w:rPr>
           </w:pPr>
-          <w:hyperlink w:anchor="_Toc3827584" w:history="1">
+          <w:hyperlink w:anchor="_Toc6333045" w:history="1">
             <w:r>
               <w:rPr>
                 <w:rStyle w:val="Hiperligao"/>
-              </w:rPr>
-              <w:t>OAuth 2.0</w:t>
-            </w:r>
-            <w:r>
-              <w:rPr>
-                <w:webHidden/>
+                <w:sz w:val="22"/>
+                <w:szCs w:val="22"/>
+              </w:rPr>
+              <w:t>Solução e Objetivos</w:t>
+            </w:r>
+            <w:r>
+              <w:rPr>
+                <w:webHidden/>
+                <w:sz w:val="22"/>
+                <w:szCs w:val="22"/>
               </w:rPr>
               <w:tab/>
             </w:r>
             <w:r>
               <w:rPr>
                 <w:webHidden/>
+                <w:sz w:val="22"/>
+                <w:szCs w:val="22"/>
               </w:rPr>
               <w:fldChar w:fldCharType="begin"/>
             </w:r>
             <w:r>
               <w:rPr>
                 <w:webHidden/>
-              </w:rPr>
-              <w:instrText xml:space="preserve"> PAGEREF _Toc3827584 \h </w:instrText>
-            </w:r>
-            <w:r>
-              <w:rPr>
-                <w:webHidden/>
-              </w:rPr>
-            </w:r>
-            <w:r>
-              <w:rPr>
-                <w:webHidden/>
+                <w:sz w:val="22"/>
+                <w:szCs w:val="22"/>
+              </w:rPr>
+              <w:instrText xml:space="preserve"> PAGEREF _Toc6333045 \h </w:instrText>
+            </w:r>
+            <w:r>
+              <w:rPr>
+                <w:webHidden/>
+                <w:sz w:val="22"/>
+                <w:szCs w:val="22"/>
+              </w:rPr>
+            </w:r>
+            <w:r>
+              <w:rPr>
+                <w:webHidden/>
+                <w:sz w:val="22"/>
+                <w:szCs w:val="22"/>
               </w:rPr>
               <w:fldChar w:fldCharType="separate"/>
             </w:r>
             <w:r>
               <w:rPr>
                 <w:webHidden/>
+                <w:sz w:val="22"/>
+                <w:szCs w:val="22"/>
               </w:rPr>
               <w:t>2</w:t>
             </w:r>
             <w:r>
               <w:rPr>
                 <w:webHidden/>
+                <w:sz w:val="22"/>
+                <w:szCs w:val="22"/>
               </w:rPr>
               <w:fldChar w:fldCharType="end"/>
             </w:r>
@@ -529,51 +563,67 @@
               <w:lang w:eastAsia="pt-PT"/>
             </w:rPr>
           </w:pPr>
-          <w:hyperlink w:anchor="_Toc3827585" w:history="1">
+          <w:hyperlink w:anchor="_Toc6333046" w:history="1">
             <w:r>
               <w:rPr>
                 <w:rStyle w:val="Hiperligao"/>
-              </w:rPr>
-              <w:t>Implementação</w:t>
-            </w:r>
-            <w:r>
-              <w:rPr>
-                <w:webHidden/>
+                <w:sz w:val="22"/>
+                <w:szCs w:val="22"/>
+              </w:rPr>
+              <w:t>Diagrama de Gantt</w:t>
+            </w:r>
+            <w:r>
+              <w:rPr>
+                <w:webHidden/>
+                <w:sz w:val="22"/>
+                <w:szCs w:val="22"/>
               </w:rPr>
               <w:tab/>
             </w:r>
             <w:r>
               <w:rPr>
                 <w:webHidden/>
+                <w:sz w:val="22"/>
+                <w:szCs w:val="22"/>
               </w:rPr>
               <w:fldChar w:fldCharType="begin"/>
             </w:r>
             <w:r>
               <w:rPr>
                 <w:webHidden/>
-              </w:rPr>
-              <w:instrText xml:space="preserve"> PAGEREF _Toc3827585 \h </w:instrText>
-            </w:r>
-            <w:r>
-              <w:rPr>
-                <w:webHidden/>
-              </w:rPr>
-            </w:r>
-            <w:r>
-              <w:rPr>
-                <w:webHidden/>
+                <w:sz w:val="22"/>
+                <w:szCs w:val="22"/>
+              </w:rPr>
+              <w:instrText xml:space="preserve"> PAGEREF _Toc6333046 \h </w:instrText>
+            </w:r>
+            <w:r>
+              <w:rPr>
+                <w:webHidden/>
+                <w:sz w:val="22"/>
+                <w:szCs w:val="22"/>
+              </w:rPr>
+            </w:r>
+            <w:r>
+              <w:rPr>
+                <w:webHidden/>
+                <w:sz w:val="22"/>
+                <w:szCs w:val="22"/>
               </w:rPr>
               <w:fldChar w:fldCharType="separate"/>
             </w:r>
             <w:r>
               <w:rPr>
                 <w:webHidden/>
-              </w:rPr>
-              <w:t>2</w:t>
-            </w:r>
-            <w:r>
-              <w:rPr>
-                <w:webHidden/>
+                <w:sz w:val="22"/>
+                <w:szCs w:val="22"/>
+              </w:rPr>
+              <w:t>4</w:t>
+            </w:r>
+            <w:r>
+              <w:rPr>
+                <w:webHidden/>
+                <w:sz w:val="22"/>
+                <w:szCs w:val="22"/>
               </w:rPr>
               <w:fldChar w:fldCharType="end"/>
             </w:r>
@@ -588,51 +638,217 @@
               <w:lang w:eastAsia="pt-PT"/>
             </w:rPr>
           </w:pPr>
-          <w:hyperlink w:anchor="_Toc3827586" w:history="1">
+          <w:hyperlink w:anchor="_Toc6333047" w:history="1">
             <w:r>
               <w:rPr>
                 <w:rStyle w:val="Hiperligao"/>
+                <w:sz w:val="22"/>
+                <w:szCs w:val="22"/>
+              </w:rPr>
+              <w:t>OAuth 2.0</w:t>
+            </w:r>
+            <w:r>
+              <w:rPr>
+                <w:webHidden/>
+                <w:sz w:val="22"/>
+                <w:szCs w:val="22"/>
+              </w:rPr>
+              <w:tab/>
+            </w:r>
+            <w:r>
+              <w:rPr>
+                <w:webHidden/>
+                <w:sz w:val="22"/>
+                <w:szCs w:val="22"/>
+              </w:rPr>
+              <w:fldChar w:fldCharType="begin"/>
+            </w:r>
+            <w:r>
+              <w:rPr>
+                <w:webHidden/>
+                <w:sz w:val="22"/>
+                <w:szCs w:val="22"/>
+              </w:rPr>
+              <w:instrText xml:space="preserve"> PAGEREF _Toc6333047 \h </w:instrText>
+            </w:r>
+            <w:r>
+              <w:rPr>
+                <w:webHidden/>
+                <w:sz w:val="22"/>
+                <w:szCs w:val="22"/>
+              </w:rPr>
+            </w:r>
+            <w:r>
+              <w:rPr>
+                <w:webHidden/>
+                <w:sz w:val="22"/>
+                <w:szCs w:val="22"/>
+              </w:rPr>
+              <w:fldChar w:fldCharType="separate"/>
+            </w:r>
+            <w:r>
+              <w:rPr>
+                <w:webHidden/>
+                <w:sz w:val="22"/>
+                <w:szCs w:val="22"/>
+              </w:rPr>
+              <w:t>4</w:t>
+            </w:r>
+            <w:r>
+              <w:rPr>
+                <w:webHidden/>
+                <w:sz w:val="22"/>
+                <w:szCs w:val="22"/>
+              </w:rPr>
+              <w:fldChar w:fldCharType="end"/>
+            </w:r>
+          </w:hyperlink>
+        </w:p>
+        <w:p>
+          <w:pPr>
+            <w:pStyle w:val="ndice1"/>
+            <w:rPr>
+              <w:sz w:val="22"/>
+              <w:szCs w:val="22"/>
+              <w:lang w:eastAsia="pt-PT"/>
+            </w:rPr>
+          </w:pPr>
+          <w:hyperlink w:anchor="_Toc6333048" w:history="1">
+            <w:r>
+              <w:rPr>
+                <w:rStyle w:val="Hiperligao"/>
+                <w:sz w:val="22"/>
+                <w:szCs w:val="22"/>
+              </w:rPr>
+              <w:t>Implementação</w:t>
+            </w:r>
+            <w:r>
+              <w:rPr>
+                <w:webHidden/>
+                <w:sz w:val="22"/>
+                <w:szCs w:val="22"/>
+              </w:rPr>
+              <w:tab/>
+            </w:r>
+            <w:r>
+              <w:rPr>
+                <w:webHidden/>
+                <w:sz w:val="22"/>
+                <w:szCs w:val="22"/>
+              </w:rPr>
+              <w:fldChar w:fldCharType="begin"/>
+            </w:r>
+            <w:r>
+              <w:rPr>
+                <w:webHidden/>
+                <w:sz w:val="22"/>
+                <w:szCs w:val="22"/>
+              </w:rPr>
+              <w:instrText xml:space="preserve"> PAGEREF _Toc6333048 \h </w:instrText>
+            </w:r>
+            <w:r>
+              <w:rPr>
+                <w:webHidden/>
+                <w:sz w:val="22"/>
+                <w:szCs w:val="22"/>
+              </w:rPr>
+            </w:r>
+            <w:r>
+              <w:rPr>
+                <w:webHidden/>
+                <w:sz w:val="22"/>
+                <w:szCs w:val="22"/>
+              </w:rPr>
+              <w:fldChar w:fldCharType="separate"/>
+            </w:r>
+            <w:r>
+              <w:rPr>
+                <w:webHidden/>
+                <w:sz w:val="22"/>
+                <w:szCs w:val="22"/>
+              </w:rPr>
+              <w:t>5</w:t>
+            </w:r>
+            <w:r>
+              <w:rPr>
+                <w:webHidden/>
+                <w:sz w:val="22"/>
+                <w:szCs w:val="22"/>
+              </w:rPr>
+              <w:fldChar w:fldCharType="end"/>
+            </w:r>
+          </w:hyperlink>
+        </w:p>
+        <w:p>
+          <w:pPr>
+            <w:pStyle w:val="ndice1"/>
+            <w:rPr>
+              <w:sz w:val="22"/>
+              <w:szCs w:val="22"/>
+              <w:lang w:eastAsia="pt-PT"/>
+            </w:rPr>
+          </w:pPr>
+          <w:hyperlink w:anchor="_Toc6333049" w:history="1">
+            <w:r>
+              <w:rPr>
+                <w:rStyle w:val="Hiperligao"/>
+                <w:sz w:val="22"/>
+                <w:szCs w:val="22"/>
               </w:rPr>
               <w:t>Conclusões e Trabalho Futuro</w:t>
             </w:r>
             <w:r>
               <w:rPr>
                 <w:webHidden/>
+                <w:sz w:val="22"/>
+                <w:szCs w:val="22"/>
               </w:rPr>
               <w:tab/>
             </w:r>
             <w:r>
               <w:rPr>
                 <w:webHidden/>
+                <w:sz w:val="22"/>
+                <w:szCs w:val="22"/>
               </w:rPr>
               <w:fldChar w:fldCharType="begin"/>
             </w:r>
             <w:r>
               <w:rPr>
                 <w:webHidden/>
-              </w:rPr>
-              <w:instrText xml:space="preserve"> PAGEREF _Toc3827586 \h </w:instrText>
-            </w:r>
-            <w:r>
-              <w:rPr>
-                <w:webHidden/>
-              </w:rPr>
-            </w:r>
-            <w:r>
-              <w:rPr>
-                <w:webHidden/>
+                <w:sz w:val="22"/>
+                <w:szCs w:val="22"/>
+              </w:rPr>
+              <w:instrText xml:space="preserve"> PAGEREF _Toc6333049 \h </w:instrText>
+            </w:r>
+            <w:r>
+              <w:rPr>
+                <w:webHidden/>
+                <w:sz w:val="22"/>
+                <w:szCs w:val="22"/>
+              </w:rPr>
+            </w:r>
+            <w:r>
+              <w:rPr>
+                <w:webHidden/>
+                <w:sz w:val="22"/>
+                <w:szCs w:val="22"/>
               </w:rPr>
               <w:fldChar w:fldCharType="separate"/>
             </w:r>
             <w:r>
               <w:rPr>
                 <w:webHidden/>
-              </w:rPr>
-              <w:t>2</w:t>
-            </w:r>
-            <w:r>
-              <w:rPr>
-                <w:webHidden/>
+                <w:sz w:val="22"/>
+                <w:szCs w:val="22"/>
+              </w:rPr>
+              <w:t>5</w:t>
+            </w:r>
+            <w:r>
+              <w:rPr>
+                <w:webHidden/>
+                <w:sz w:val="22"/>
+                <w:szCs w:val="22"/>
               </w:rPr>
               <w:fldChar w:fldCharType="end"/>
             </w:r>
@@ -650,7 +866,7 @@
             <w:rPr>
               <w:b/>
               <w:bCs/>
-              <w:sz w:val="20"/>
+              <w:szCs w:val="22"/>
             </w:rPr>
             <w:fldChar w:fldCharType="end"/>
           </w:r>
@@ -670,11 +886,627 @@
       <w:pPr>
         <w:pStyle w:val="Ttulo1"/>
       </w:pPr>
-      <w:bookmarkStart w:id="1" w:name="_Toc3827583"/>
+      <w:bookmarkStart w:id="0" w:name="_Toc6333044"/>
+      <w:bookmarkStart w:id="1" w:name="_GoBack"/>
+      <w:bookmarkEnd w:id="1"/>
       <w:r>
         <w:t>Introdução</w:t>
       </w:r>
-      <w:bookmarkEnd w:id="1"/>
+      <w:bookmarkEnd w:id="0"/>
+    </w:p>
+    <w:p/>
+    <w:p>
+      <w:r>
+        <w:t xml:space="preserve">Este trabalho prevê a produção de um serviço de autenticação distribuído, no âmbito da </w:t>
+      </w:r>
+      <w:r>
+        <w:t>Unidade Curricular de Laboratórios de Engenharia Informática.</w:t>
+      </w:r>
+      <w:r>
+        <w:t xml:space="preserve"> Este foi </w:t>
+      </w:r>
+      <w:r>
+        <w:t>um das dezenas</w:t>
+      </w:r>
+      <w:r>
+        <w:t xml:space="preserve"> de projetos apresentados pelos coordenadores da UC, sendo que o grupo, depois de uma reunião e de troca de ideias, decidi-mos escolher este devido ao desafio de criar o sistema proposto.</w:t>
+      </w:r>
+    </w:p>
+    <w:p>
+      <w:r>
+        <w:t>Como sabemos, o</w:t>
+      </w:r>
+      <w:r>
+        <w:t xml:space="preserve">s utilizadores precisam de memorizar um par </w:t>
+      </w:r>
+      <w:proofErr w:type="spellStart"/>
+      <w:r>
+        <w:rPr>
+          <w:i/>
+        </w:rPr>
+        <w:t>username</w:t>
+      </w:r>
+      <w:proofErr w:type="spellEnd"/>
+      <w:r>
+        <w:t xml:space="preserve"> / </w:t>
+      </w:r>
+      <w:r>
+        <w:rPr>
+          <w:i/>
+        </w:rPr>
+        <w:t>password</w:t>
+      </w:r>
+      <w:r>
+        <w:t xml:space="preserve"> para cada plataforma que utilizam.</w:t>
+      </w:r>
+      <w:r>
+        <w:t xml:space="preserve"> A nossa conta GitHub tem um par</w:t>
+      </w:r>
+      <w:r>
+        <w:t xml:space="preserve"> de credenciais</w:t>
+      </w:r>
+      <w:r>
+        <w:t>, a conta Twitter, possivelmente, tem outro par diferente, e assim em diante para todas as contas em nossa posse.</w:t>
+      </w:r>
+      <w:r>
+        <w:t xml:space="preserve"> Isto, como é obvio, não é a abordagem mais correta, por uma questão de segurança e comodidade. </w:t>
+      </w:r>
+    </w:p>
+    <w:p>
+      <w:r>
+        <w:t xml:space="preserve">Isto deve-se ao facto de cada serviço ou aplicação </w:t>
+      </w:r>
+      <w:r>
+        <w:t xml:space="preserve">desenvolve o seu próprio sistema de autenticação e autorização, o que é perfeitamente natural, uma vez que são implementados por diferentes entidades. No entanto, o nosso serviço de autenticação vem solucionar este problema, pelo que falaremos um pouco mais sobre os nossos objetivos em seguida. </w:t>
+      </w:r>
+    </w:p>
+    <w:p/>
+    <w:p>
+      <w:pPr>
+        <w:pStyle w:val="Ttulo1"/>
+      </w:pPr>
+      <w:bookmarkStart w:id="2" w:name="_Toc6333045"/>
+      <w:r>
+        <w:t>Solução e Objetivos</w:t>
+      </w:r>
+      <w:bookmarkEnd w:id="2"/>
+    </w:p>
+    <w:p/>
+    <w:p>
+      <w:r>
+        <w:t>Assim, podemos afirmar</w:t>
+      </w:r>
+      <w:r>
+        <w:t xml:space="preserve"> que o nosso objetivo para este trabalho prático será criar um sistema central que seja capaz de trabalhar e gerir a autenticação dos futuros utilizadores.</w:t>
+      </w:r>
+    </w:p>
+    <w:p>
+      <w:r>
+        <w:t xml:space="preserve">Deste modo, os utilizadores do serviço apenas precisarão de memorizar um único par de credenciais, qualquer que seja o número de aplicações vinculadas ao nosso sistema. </w:t>
+      </w:r>
+      <w:r>
+        <w:t xml:space="preserve">Quer o </w:t>
+      </w:r>
+      <w:r>
+        <w:lastRenderedPageBreak/>
+        <w:t>nosso serviço agrupe as autenticações de 2, 20 ou 200 aplicações distintas, o utilizador apenas irá ter de se relembrar das credenciais que usou para criar o seu registo na plataforma</w:t>
+      </w:r>
+      <w:r>
+        <w:t>.</w:t>
+      </w:r>
+    </w:p>
+    <w:p>
+      <w:r>
+        <w:t>No entanto, pretendemos facilitar ainda mais a tarefa de login numa determinada aplicação. Assim, a ideia é possibilitar o utilizador a conectar uma ou mais contas das suas redes sociais. Este aspeto é bastante interessante devido ao facto de, com isto, o utilizador pode efetuar o seu login na plataforma através dos atalhos disponíveis.</w:t>
+      </w:r>
+    </w:p>
+    <w:p>
+      <w:r>
+        <w:t xml:space="preserve">Com isto, o login no serviço passa a ser possível com apenas um clique, não sendo necessário ao utilizador recordar e escrever o seu </w:t>
+      </w:r>
+      <w:proofErr w:type="spellStart"/>
+      <w:r>
+        <w:t>username</w:t>
+      </w:r>
+      <w:proofErr w:type="spellEnd"/>
+      <w:r>
+        <w:t xml:space="preserve"> e password registados.</w:t>
+      </w:r>
+    </w:p>
+    <w:p>
+      <w:r>
+        <w:t>O seguinte esquema traduz, de uma forma bastante simples e direta, o que foi retratado até aqui:</w:t>
+      </w:r>
+    </w:p>
+    <w:p>
+      <w:pPr>
+        <w:jc w:val="center"/>
+      </w:pPr>
+      <w:r>
+        <w:rPr>
+          <w:noProof/>
+        </w:rPr>
+        <w:drawing>
+          <wp:inline distT="0" distB="0" distL="0" distR="0" wp14:anchorId="35A8591F" wp14:editId="651B044F">
+            <wp:extent cx="4347713" cy="3325714"/>
+            <wp:effectExtent l="0" t="0" r="0" b="8255"/>
+            <wp:docPr id="2" name="Imagem 2"/>
+            <wp:cNvGraphicFramePr>
+              <a:graphicFrameLocks xmlns:a="http://schemas.openxmlformats.org/drawingml/2006/main" noChangeAspect="1"/>
+            </wp:cNvGraphicFramePr>
+            <a:graphic xmlns:a="http://schemas.openxmlformats.org/drawingml/2006/main">
+              <a:graphicData uri="http://schemas.openxmlformats.org/drawingml/2006/picture">
+                <pic:pic xmlns:pic="http://schemas.openxmlformats.org/drawingml/2006/picture">
+                  <pic:nvPicPr>
+                    <pic:cNvPr id="1" name=""/>
+                    <pic:cNvPicPr/>
+                  </pic:nvPicPr>
+                  <pic:blipFill>
+                    <a:blip r:embed="rId9"/>
+                    <a:stretch>
+                      <a:fillRect/>
+                    </a:stretch>
+                  </pic:blipFill>
+                  <pic:spPr>
+                    <a:xfrm>
+                      <a:off x="0" y="0"/>
+                      <a:ext cx="4353712" cy="3330303"/>
+                    </a:xfrm>
+                    <a:prstGeom prst="rect">
+                      <a:avLst/>
+                    </a:prstGeom>
+                  </pic:spPr>
+                </pic:pic>
+              </a:graphicData>
+            </a:graphic>
+          </wp:inline>
+        </w:drawing>
+      </w:r>
+    </w:p>
+    <w:p>
+      <w:pPr>
+        <w:jc w:val="center"/>
+      </w:pPr>
+    </w:p>
+    <w:p>
+      <w:r>
+        <w:t xml:space="preserve">Como podemos observar, do lado esquerdo temos as aplicações que se podem vincular ao nosso serviço. </w:t>
+      </w:r>
+      <w:r>
+        <w:t>A plataforma SWAP, por exemplo, da Universidade do Minho é uma potencial aplicação que pode usufruir das vantagens da nossa implementação.</w:t>
+      </w:r>
+    </w:p>
+    <w:p>
+      <w:r>
+        <w:t>Do outro lado, temos as 4 das maiores redes sociais, utilizadas quase diariamente por estudantes, e não só: o Facebook, o Twitter, o Google e o GitHub.</w:t>
+      </w:r>
+      <w:r>
+        <w:t xml:space="preserve"> Escolhemos estas 4 entidades porque, como já referimos, são redes sociais gigantes e qualquer possível utilizador da nossa aplicação tem, pelo menos, uma conta numa destas redes.</w:t>
+      </w:r>
+      <w:r>
+        <w:t xml:space="preserve"> Para além deste facto, todas estas redes sociais usam o protocolo </w:t>
+      </w:r>
+      <w:proofErr w:type="spellStart"/>
+      <w:r>
+        <w:t>OAuth</w:t>
+      </w:r>
+      <w:proofErr w:type="spellEnd"/>
+      <w:r>
+        <w:t xml:space="preserve"> para a autenticação dos utilizadores. Iremos debruçar-nos sobre este protocolo </w:t>
+      </w:r>
+      <w:proofErr w:type="spellStart"/>
+      <w:r>
+        <w:t>OAuth</w:t>
+      </w:r>
+      <w:proofErr w:type="spellEnd"/>
+      <w:r>
+        <w:t xml:space="preserve"> mais à frente neste documento.</w:t>
+      </w:r>
+    </w:p>
+    <w:p>
+      <w:r>
+        <w:t>No fim, no rodapé da imagem, está presente o “</w:t>
+      </w:r>
+      <w:proofErr w:type="spellStart"/>
+      <w:r>
+        <w:t>mongoDB</w:t>
+      </w:r>
+      <w:proofErr w:type="spellEnd"/>
+      <w:r>
+        <w:t>”, uma base de dados não relacional, onde iremos armazenar e gerir os dados necessários.</w:t>
+      </w:r>
+    </w:p>
+    <w:p>
+      <w:pPr>
+        <w:pStyle w:val="Ttulo1"/>
+      </w:pPr>
+      <w:bookmarkStart w:id="3" w:name="_Toc6333046"/>
+      <w:r>
+        <w:lastRenderedPageBreak/>
+        <w:t>Diagrama de Gantt</w:t>
+      </w:r>
+      <w:bookmarkEnd w:id="3"/>
+    </w:p>
+    <w:p/>
+    <w:p>
+      <w:pPr>
+        <w:jc w:val="center"/>
+      </w:pPr>
+      <w:r>
+        <w:drawing>
+          <wp:inline distT="0" distB="0" distL="0" distR="0" wp14:anchorId="50025C69" wp14:editId="4AF728E7">
+            <wp:extent cx="4813539" cy="3066762"/>
+            <wp:effectExtent l="0" t="0" r="6350" b="635"/>
+            <wp:docPr id="5" name="Picture 4">
+              <a:extLst xmlns:a="http://schemas.openxmlformats.org/drawingml/2006/main">
+                <a:ext uri="{FF2B5EF4-FFF2-40B4-BE49-F238E27FC236}">
+                  <a16:creationId xmlns:a16="http://schemas.microsoft.com/office/drawing/2014/main" id="{C15C5D22-A761-4A92-A0FF-BCE701ECB99B}"/>
+                </a:ext>
+              </a:extLst>
+            </wp:docPr>
+            <wp:cNvGraphicFramePr>
+              <a:graphicFrameLocks xmlns:a="http://schemas.openxmlformats.org/drawingml/2006/main" noChangeAspect="1"/>
+            </wp:cNvGraphicFramePr>
+            <a:graphic xmlns:a="http://schemas.openxmlformats.org/drawingml/2006/main">
+              <a:graphicData uri="http://schemas.openxmlformats.org/drawingml/2006/picture">
+                <pic:pic xmlns:pic="http://schemas.openxmlformats.org/drawingml/2006/picture">
+                  <pic:nvPicPr>
+                    <pic:cNvPr id="5" name="Picture 4">
+                      <a:extLst>
+                        <a:ext uri="{FF2B5EF4-FFF2-40B4-BE49-F238E27FC236}">
+                          <a16:creationId xmlns:a16="http://schemas.microsoft.com/office/drawing/2014/main" id="{C15C5D22-A761-4A92-A0FF-BCE701ECB99B}"/>
+                        </a:ext>
+                      </a:extLst>
+                    </pic:cNvPr>
+                    <pic:cNvPicPr>
+                      <a:picLocks noChangeAspect="1"/>
+                    </pic:cNvPicPr>
+                  </pic:nvPicPr>
+                  <pic:blipFill>
+                    <a:blip r:embed="rId10">
+                      <a:extLst>
+                        <a:ext uri="{28A0092B-C50C-407E-A947-70E740481C1C}">
+                          <a14:useLocalDpi xmlns:a14="http://schemas.microsoft.com/office/drawing/2010/main" val="0"/>
+                        </a:ext>
+                      </a:extLst>
+                    </a:blip>
+                    <a:stretch>
+                      <a:fillRect/>
+                    </a:stretch>
+                  </pic:blipFill>
+                  <pic:spPr>
+                    <a:xfrm>
+                      <a:off x="0" y="0"/>
+                      <a:ext cx="4838165" cy="3082452"/>
+                    </a:xfrm>
+                    <a:prstGeom prst="rect">
+                      <a:avLst/>
+                    </a:prstGeom>
+                  </pic:spPr>
+                </pic:pic>
+              </a:graphicData>
+            </a:graphic>
+          </wp:inline>
+        </w:drawing>
+      </w:r>
+    </w:p>
+    <w:p/>
+    <w:p>
+      <w:pPr>
+        <w:pStyle w:val="Ttulo1"/>
+      </w:pPr>
+      <w:bookmarkStart w:id="4" w:name="_Toc6333047"/>
+      <w:proofErr w:type="spellStart"/>
+      <w:r>
+        <w:t>OAuth</w:t>
+      </w:r>
+      <w:proofErr w:type="spellEnd"/>
+      <w:r>
+        <w:t xml:space="preserve"> 2.0</w:t>
+      </w:r>
+      <w:bookmarkEnd w:id="4"/>
+    </w:p>
+    <w:p/>
+    <w:p>
+      <w:r>
+        <w:t xml:space="preserve">O </w:t>
+      </w:r>
+      <w:proofErr w:type="spellStart"/>
+      <w:r>
+        <w:rPr>
+          <w:i/>
+        </w:rPr>
+        <w:t>OAuth</w:t>
+      </w:r>
+      <w:proofErr w:type="spellEnd"/>
+      <w:r>
+        <w:rPr>
+          <w:i/>
+        </w:rPr>
+        <w:t xml:space="preserve"> 2.0</w:t>
+      </w:r>
+      <w:r>
+        <w:rPr>
+          <w:i/>
+        </w:rPr>
+        <w:t xml:space="preserve"> </w:t>
+      </w:r>
+      <w:r>
+        <w:t>é uma estrutura de autorização</w:t>
+      </w:r>
+      <w:r>
+        <w:t xml:space="preserve">, lançada em </w:t>
+      </w:r>
+      <w:r>
+        <w:t>outubro</w:t>
+      </w:r>
+      <w:r>
+        <w:t xml:space="preserve"> de 2012,</w:t>
+      </w:r>
+      <w:r>
+        <w:t xml:space="preserve"> que permite que as aplicações obtenham acesso limitado </w:t>
+      </w:r>
+      <w:r>
+        <w:t xml:space="preserve">às contas dos usuários em serviço HTTP, tendo como os exemplos mais </w:t>
+      </w:r>
+      <w:r>
+        <w:t>conhecidos</w:t>
+      </w:r>
+      <w:r>
+        <w:t xml:space="preserve"> o Google e o Facebook.</w:t>
+      </w:r>
+    </w:p>
+    <w:p>
+      <w:r>
+        <w:t xml:space="preserve">O </w:t>
+      </w:r>
+      <w:proofErr w:type="spellStart"/>
+      <w:r>
+        <w:rPr>
+          <w:i/>
+        </w:rPr>
+        <w:t>OAuth</w:t>
+      </w:r>
+      <w:proofErr w:type="spellEnd"/>
+      <w:r>
+        <w:rPr>
+          <w:i/>
+        </w:rPr>
+        <w:t xml:space="preserve"> </w:t>
+      </w:r>
+      <w:r>
+        <w:t>define 4 papéis principais: proprietário do recurso (</w:t>
+      </w:r>
+      <w:r>
+        <w:t>utilizador</w:t>
+      </w:r>
+      <w:r>
+        <w:t>), cliente (aplicação</w:t>
+      </w:r>
+      <w:r>
+        <w:t xml:space="preserve"> que requisita recursos protegidos, através da autorização do utilizador</w:t>
+      </w:r>
+      <w:r>
+        <w:t xml:space="preserve">), </w:t>
+      </w:r>
+      <w:r>
+        <w:t xml:space="preserve">servidor de autenticação (emite </w:t>
+      </w:r>
+      <w:proofErr w:type="spellStart"/>
+      <w:r>
+        <w:rPr>
+          <w:i/>
+        </w:rPr>
+        <w:t>tokens</w:t>
+      </w:r>
+      <w:proofErr w:type="spellEnd"/>
+      <w:r>
+        <w:t xml:space="preserve"> de acesso ao cliente, depois da sua autenticação e obtenção de autorização) e </w:t>
+      </w:r>
+      <w:r>
+        <w:t>servidor de recurso</w:t>
+      </w:r>
+      <w:r>
+        <w:t xml:space="preserve"> (hospeda os recursos protegidos).</w:t>
+      </w:r>
+    </w:p>
+    <w:p>
+      <w:proofErr w:type="spellStart"/>
+      <w:r>
+        <w:t>OAuth</w:t>
+      </w:r>
+      <w:proofErr w:type="spellEnd"/>
+      <w:r>
+        <w:t xml:space="preserve"> é um protocolo de autorização que permite que as aplica</w:t>
+      </w:r>
+      <w:r>
+        <w:t>ções obtenham acesso limitado às contas de usuários em um serviço HTTP.</w:t>
+      </w:r>
+    </w:p>
+    <w:p>
+      <w:r>
+        <w:t xml:space="preserve">O nosso sistema irá usar o protocolo </w:t>
+      </w:r>
+      <w:proofErr w:type="spellStart"/>
+      <w:r>
+        <w:t>OAuth</w:t>
+      </w:r>
+      <w:proofErr w:type="spellEnd"/>
+      <w:r>
+        <w:t xml:space="preserve"> 2.0 para enviar </w:t>
+      </w:r>
+      <w:proofErr w:type="spellStart"/>
+      <w:r>
+        <w:t>tokens</w:t>
+      </w:r>
+      <w:proofErr w:type="spellEnd"/>
+      <w:r>
+        <w:t xml:space="preserve"> para clientes (aplicações terceiras).</w:t>
+      </w:r>
+    </w:p>
+    <w:p>
+      <w:r>
+        <w:t xml:space="preserve">O </w:t>
+      </w:r>
+      <w:proofErr w:type="spellStart"/>
+      <w:r>
+        <w:t>OAuth</w:t>
+      </w:r>
+      <w:proofErr w:type="spellEnd"/>
+      <w:r>
+        <w:t xml:space="preserve"> 2.0 tem várias melhorias sobre o </w:t>
+      </w:r>
+      <w:proofErr w:type="spellStart"/>
+      <w:r>
+        <w:t>OAuth</w:t>
+      </w:r>
+      <w:proofErr w:type="spellEnd"/>
+      <w:r>
+        <w:t xml:space="preserve"> 1, em segurança e número de funcionalidades.</w:t>
+      </w:r>
+    </w:p>
+    <w:p>
+      <w:r>
+        <w:t xml:space="preserve">O </w:t>
+      </w:r>
+      <w:proofErr w:type="spellStart"/>
+      <w:r>
+        <w:t>Oauth</w:t>
+      </w:r>
+      <w:proofErr w:type="spellEnd"/>
+      <w:r>
+        <w:t xml:space="preserve"> é um protocolo de autorização que possibilita às aplicações obter acesso limitado à conta do usuário que pretende aceder a um determinado serviço.</w:t>
+      </w:r>
+    </w:p>
+    <w:p>
+      <w:r>
+        <w:lastRenderedPageBreak/>
+        <w:t>Por acesso limitado, queremos dizer que a aplicação apenas tem acesso a informação pessoal, como o nome, o email ou a fotografia, se for necessário, e nunca a acesso privado, ou seja, a password do utilizador para aquele serviço.</w:t>
+      </w:r>
+    </w:p>
+    <w:p>
+      <w:r>
+        <w:t xml:space="preserve">Assim, temos o objetivo de usar o protocolo </w:t>
+      </w:r>
+      <w:proofErr w:type="spellStart"/>
+      <w:r>
+        <w:t>Oauth</w:t>
+      </w:r>
+      <w:proofErr w:type="spellEnd"/>
+      <w:r>
+        <w:t xml:space="preserve"> 2.0 no nosso sistema, de modo a enviar </w:t>
+      </w:r>
+      <w:proofErr w:type="spellStart"/>
+      <w:r>
+        <w:t>tokens</w:t>
+      </w:r>
+      <w:proofErr w:type="spellEnd"/>
+      <w:r>
+        <w:t xml:space="preserve"> para os clientes, as aplicações terceiras.</w:t>
+      </w:r>
+    </w:p>
+    <w:p>
+      <w:r>
+        <w:t xml:space="preserve">Depois de uma breve pesquisa, chegamos à conclusão que esta seria a melhor abordagem, uma vez que o </w:t>
+      </w:r>
+      <w:proofErr w:type="spellStart"/>
+      <w:r>
+        <w:t>Oauth</w:t>
+      </w:r>
+      <w:proofErr w:type="spellEnd"/>
+      <w:r>
+        <w:t xml:space="preserve"> 2.0 apresenta várias melhorias relativas ao seu antecessor, o </w:t>
+      </w:r>
+      <w:proofErr w:type="spellStart"/>
+      <w:r>
+        <w:t>Oauth</w:t>
+      </w:r>
+      <w:proofErr w:type="spellEnd"/>
+      <w:r>
+        <w:t xml:space="preserve"> 1, em termos de segurança e em número de funcionalidades.</w:t>
+      </w:r>
+    </w:p>
+    <w:p/>
+    <w:p>
+      <w:pPr>
+        <w:jc w:val="center"/>
+      </w:pPr>
+      <w:r>
+        <w:drawing>
+          <wp:inline distT="0" distB="0" distL="0" distR="0" wp14:anchorId="2F456FE7" wp14:editId="56D5CBE9">
+            <wp:extent cx="4206512" cy="2846717"/>
+            <wp:effectExtent l="0" t="0" r="3810" b="0"/>
+            <wp:docPr id="6" name="Picture 4" descr="https://assets.digitalocean.com/articles/translateddiagrams32918/Abstract-Protocol-Flow-Portuguese@2x.png">
+              <a:extLst xmlns:a="http://schemas.openxmlformats.org/drawingml/2006/main">
+                <a:ext uri="{FF2B5EF4-FFF2-40B4-BE49-F238E27FC236}">
+                  <a16:creationId xmlns:a16="http://schemas.microsoft.com/office/drawing/2014/main" id="{381DAD00-D763-4B61-9D16-1590FC578826}"/>
+                </a:ext>
+              </a:extLst>
+            </wp:docPr>
+            <wp:cNvGraphicFramePr>
+              <a:graphicFrameLocks xmlns:a="http://schemas.openxmlformats.org/drawingml/2006/main" noChangeAspect="1"/>
+            </wp:cNvGraphicFramePr>
+            <a:graphic xmlns:a="http://schemas.openxmlformats.org/drawingml/2006/main">
+              <a:graphicData uri="http://schemas.openxmlformats.org/drawingml/2006/picture">
+                <pic:pic xmlns:pic="http://schemas.openxmlformats.org/drawingml/2006/picture">
+                  <pic:nvPicPr>
+                    <pic:cNvPr id="6" name="Picture 4" descr="https://assets.digitalocean.com/articles/translateddiagrams32918/Abstract-Protocol-Flow-Portuguese@2x.png">
+                      <a:extLst>
+                        <a:ext uri="{FF2B5EF4-FFF2-40B4-BE49-F238E27FC236}">
+                          <a16:creationId xmlns:a16="http://schemas.microsoft.com/office/drawing/2014/main" id="{381DAD00-D763-4B61-9D16-1590FC578826}"/>
+                        </a:ext>
+                      </a:extLst>
+                    </pic:cNvPr>
+                    <pic:cNvPicPr>
+                      <a:picLocks noChangeAspect="1" noChangeArrowheads="1"/>
+                    </pic:cNvPicPr>
+                  </pic:nvPicPr>
+                  <pic:blipFill>
+                    <a:blip r:embed="rId11" cstate="print">
+                      <a:extLst>
+                        <a:ext uri="{28A0092B-C50C-407E-A947-70E740481C1C}">
+                          <a14:useLocalDpi xmlns:a14="http://schemas.microsoft.com/office/drawing/2010/main" val="0"/>
+                        </a:ext>
+                      </a:extLst>
+                    </a:blip>
+                    <a:srcRect/>
+                    <a:stretch>
+                      <a:fillRect/>
+                    </a:stretch>
+                  </pic:blipFill>
+                  <pic:spPr bwMode="auto">
+                    <a:xfrm>
+                      <a:off x="0" y="0"/>
+                      <a:ext cx="4275791" cy="2893601"/>
+                    </a:xfrm>
+                    <a:prstGeom prst="rect">
+                      <a:avLst/>
+                    </a:prstGeom>
+                    <a:noFill/>
+                    <a:extLst/>
+                  </pic:spPr>
+                </pic:pic>
+              </a:graphicData>
+            </a:graphic>
+          </wp:inline>
+        </w:drawing>
+      </w:r>
+    </w:p>
+    <w:p>
+      <w:pPr>
+        <w:jc w:val="center"/>
+      </w:pPr>
+    </w:p>
+    <w:p/>
+    <w:p>
+      <w:pPr>
+        <w:pStyle w:val="Ttulo1"/>
+      </w:pPr>
+      <w:bookmarkStart w:id="5" w:name="_Toc6333048"/>
+      <w:r>
+        <w:t>Implementação</w:t>
+      </w:r>
+      <w:bookmarkEnd w:id="5"/>
     </w:p>
     <w:p/>
     <w:p/>
@@ -683,149 +1515,14 @@
       <w:pPr>
         <w:pStyle w:val="Ttulo1"/>
       </w:pPr>
-      <w:bookmarkStart w:id="2" w:name="_Toc3827584"/>
-      <w:proofErr w:type="spellStart"/>
-      <w:r>
-        <w:t>OAuth</w:t>
-      </w:r>
-      <w:proofErr w:type="spellEnd"/>
-      <w:r>
-        <w:t xml:space="preserve"> 2.0</w:t>
-      </w:r>
-      <w:bookmarkEnd w:id="2"/>
-    </w:p>
-    <w:p/>
-    <w:p>
-      <w:r>
-        <w:t xml:space="preserve">O </w:t>
-      </w:r>
-      <w:proofErr w:type="spellStart"/>
-      <w:r>
-        <w:rPr>
-          <w:i/>
-        </w:rPr>
-        <w:t>OAuth</w:t>
-      </w:r>
-      <w:proofErr w:type="spellEnd"/>
-      <w:r>
-        <w:rPr>
-          <w:i/>
-        </w:rPr>
-        <w:t xml:space="preserve"> 2.0</w:t>
-      </w:r>
-      <w:r>
-        <w:rPr>
-          <w:i/>
-        </w:rPr>
-        <w:t xml:space="preserve"> </w:t>
-      </w:r>
-      <w:r>
-        <w:t>é uma estrutura de autorização</w:t>
-      </w:r>
-      <w:r>
-        <w:t xml:space="preserve">, lançada em </w:t>
-      </w:r>
-      <w:proofErr w:type="gramStart"/>
-      <w:r>
-        <w:t>Outubro</w:t>
-      </w:r>
-      <w:proofErr w:type="gramEnd"/>
-      <w:r>
-        <w:t xml:space="preserve"> de 2012,</w:t>
-      </w:r>
-      <w:r>
-        <w:t xml:space="preserve"> que permite que as aplicações obtenham acesso limitado </w:t>
-      </w:r>
-      <w:r>
-        <w:t xml:space="preserve">às contas dos usuários em serviço HTTP, tendo como os exemplos mais </w:t>
-      </w:r>
-      <w:r>
-        <w:t>conhecidos</w:t>
-      </w:r>
-      <w:r>
-        <w:t xml:space="preserve"> o Google e o Facebook.</w:t>
-      </w:r>
-    </w:p>
-    <w:p>
-      <w:r>
-        <w:t xml:space="preserve">O </w:t>
-      </w:r>
-      <w:proofErr w:type="spellStart"/>
-      <w:r>
-        <w:rPr>
-          <w:i/>
-        </w:rPr>
-        <w:t>OAuth</w:t>
-      </w:r>
-      <w:proofErr w:type="spellEnd"/>
-      <w:r>
-        <w:rPr>
-          <w:i/>
-        </w:rPr>
-        <w:t xml:space="preserve"> </w:t>
-      </w:r>
-      <w:r>
-        <w:t>define 4 papéis principais: proprietário do recurso (</w:t>
-      </w:r>
-      <w:r>
-        <w:t>utilizador</w:t>
-      </w:r>
-      <w:r>
-        <w:t>), cliente (aplicação</w:t>
-      </w:r>
-      <w:r>
-        <w:t xml:space="preserve"> que requisita recursos protegidos, através da autorização do utilizador</w:t>
-      </w:r>
-      <w:r>
-        <w:t xml:space="preserve">), </w:t>
-      </w:r>
-      <w:r>
-        <w:t xml:space="preserve">servidor de autenticação (emite </w:t>
-      </w:r>
-      <w:proofErr w:type="spellStart"/>
-      <w:r>
-        <w:t>tokens</w:t>
-      </w:r>
-      <w:proofErr w:type="spellEnd"/>
-      <w:r>
-        <w:t xml:space="preserve"> de acesso ao cliente, depois da sua autenticação e obtenção de autorização)</w:t>
-      </w:r>
-      <w:r>
-        <w:t xml:space="preserve"> e </w:t>
-      </w:r>
-      <w:r>
-        <w:t>servidor de recurso</w:t>
-      </w:r>
-      <w:r>
-        <w:t xml:space="preserve"> (hospeda os recursos protegidos).</w:t>
-      </w:r>
-    </w:p>
-    <w:p/>
-    <w:p>
-      <w:pPr>
-        <w:pStyle w:val="Ttulo1"/>
-      </w:pPr>
-      <w:bookmarkStart w:id="3" w:name="_Toc3827585"/>
-      <w:r>
-        <w:t>Implementação</w:t>
-      </w:r>
-      <w:bookmarkEnd w:id="3"/>
-    </w:p>
-    <w:p/>
-    <w:p/>
-    <w:p/>
-    <w:p>
-      <w:pPr>
-        <w:pStyle w:val="Ttulo1"/>
-      </w:pPr>
-      <w:bookmarkStart w:id="4" w:name="_Toc3827586"/>
+      <w:bookmarkStart w:id="6" w:name="_Toc6333049"/>
       <w:r>
         <w:t>Conclusões e Trabalho Futuro</w:t>
       </w:r>
-      <w:bookmarkEnd w:id="4"/>
+      <w:bookmarkEnd w:id="6"/>
     </w:p>
     <w:sectPr>
-      <w:footerReference w:type="default" r:id="rId9"/>
+      <w:footerReference w:type="default" r:id="rId12"/>
       <w:pgSz w:w="11906" w:h="16838"/>
       <w:pgMar w:top="1417" w:right="1701" w:bottom="1417" w:left="1701" w:header="708" w:footer="708" w:gutter="0"/>
       <w:cols w:space="708"/>
@@ -954,7 +1651,7 @@
         <v:path o:extrusionok="f" gradientshapeok="t" o:connecttype="rect"/>
         <o:lock v:ext="edit" aspectratio="t"/>
       </v:shapetype>
-      <v:shape id="_x0000_i1085" type="#_x0000_t75" style="width:10.85pt;height:10.85pt" o:bullet="t">
+      <v:shape id="_x0000_i1082" type="#_x0000_t75" style="width:10.85pt;height:10.85pt" o:bullet="t">
         <v:imagedata r:id="rId1" o:title="msoDE82"/>
       </v:shape>
     </w:pict>
@@ -1246,6 +1943,146 @@
     </w:lvl>
   </w:abstractNum>
   <w:abstractNum w:abstractNumId="3" w15:restartNumberingAfterBreak="0">
+    <w:nsid w:val="4182547E"/>
+    <w:multiLevelType w:val="hybridMultilevel"/>
+    <w:tmpl w:val="3FEA5FBA"/>
+    <w:lvl w:ilvl="0" w:tplc="E362E6E2">
+      <w:start w:val="1"/>
+      <w:numFmt w:val="bullet"/>
+      <w:lvlText w:val=""/>
+      <w:lvlJc w:val="left"/>
+      <w:pPr>
+        <w:tabs>
+          <w:tab w:val="num" w:pos="720"/>
+        </w:tabs>
+        <w:ind w:left="720" w:hanging="360"/>
+      </w:pPr>
+      <w:rPr>
+        <w:rFonts w:ascii="Wingdings" w:hAnsi="Wingdings" w:hint="default"/>
+      </w:rPr>
+    </w:lvl>
+    <w:lvl w:ilvl="1" w:tplc="06CAE696" w:tentative="1">
+      <w:start w:val="1"/>
+      <w:numFmt w:val="bullet"/>
+      <w:lvlText w:val=""/>
+      <w:lvlJc w:val="left"/>
+      <w:pPr>
+        <w:tabs>
+          <w:tab w:val="num" w:pos="1440"/>
+        </w:tabs>
+        <w:ind w:left="1440" w:hanging="360"/>
+      </w:pPr>
+      <w:rPr>
+        <w:rFonts w:ascii="Wingdings" w:hAnsi="Wingdings" w:hint="default"/>
+      </w:rPr>
+    </w:lvl>
+    <w:lvl w:ilvl="2" w:tplc="8F0EA568" w:tentative="1">
+      <w:start w:val="1"/>
+      <w:numFmt w:val="bullet"/>
+      <w:lvlText w:val=""/>
+      <w:lvlJc w:val="left"/>
+      <w:pPr>
+        <w:tabs>
+          <w:tab w:val="num" w:pos="2160"/>
+        </w:tabs>
+        <w:ind w:left="2160" w:hanging="360"/>
+      </w:pPr>
+      <w:rPr>
+        <w:rFonts w:ascii="Wingdings" w:hAnsi="Wingdings" w:hint="default"/>
+      </w:rPr>
+    </w:lvl>
+    <w:lvl w:ilvl="3" w:tplc="2E782E0E" w:tentative="1">
+      <w:start w:val="1"/>
+      <w:numFmt w:val="bullet"/>
+      <w:lvlText w:val=""/>
+      <w:lvlJc w:val="left"/>
+      <w:pPr>
+        <w:tabs>
+          <w:tab w:val="num" w:pos="2880"/>
+        </w:tabs>
+        <w:ind w:left="2880" w:hanging="360"/>
+      </w:pPr>
+      <w:rPr>
+        <w:rFonts w:ascii="Wingdings" w:hAnsi="Wingdings" w:hint="default"/>
+      </w:rPr>
+    </w:lvl>
+    <w:lvl w:ilvl="4" w:tplc="2494922A" w:tentative="1">
+      <w:start w:val="1"/>
+      <w:numFmt w:val="bullet"/>
+      <w:lvlText w:val=""/>
+      <w:lvlJc w:val="left"/>
+      <w:pPr>
+        <w:tabs>
+          <w:tab w:val="num" w:pos="3600"/>
+        </w:tabs>
+        <w:ind w:left="3600" w:hanging="360"/>
+      </w:pPr>
+      <w:rPr>
+        <w:rFonts w:ascii="Wingdings" w:hAnsi="Wingdings" w:hint="default"/>
+      </w:rPr>
+    </w:lvl>
+    <w:lvl w:ilvl="5" w:tplc="F2B2203A" w:tentative="1">
+      <w:start w:val="1"/>
+      <w:numFmt w:val="bullet"/>
+      <w:lvlText w:val=""/>
+      <w:lvlJc w:val="left"/>
+      <w:pPr>
+        <w:tabs>
+          <w:tab w:val="num" w:pos="4320"/>
+        </w:tabs>
+        <w:ind w:left="4320" w:hanging="360"/>
+      </w:pPr>
+      <w:rPr>
+        <w:rFonts w:ascii="Wingdings" w:hAnsi="Wingdings" w:hint="default"/>
+      </w:rPr>
+    </w:lvl>
+    <w:lvl w:ilvl="6" w:tplc="DD1C0758" w:tentative="1">
+      <w:start w:val="1"/>
+      <w:numFmt w:val="bullet"/>
+      <w:lvlText w:val=""/>
+      <w:lvlJc w:val="left"/>
+      <w:pPr>
+        <w:tabs>
+          <w:tab w:val="num" w:pos="5040"/>
+        </w:tabs>
+        <w:ind w:left="5040" w:hanging="360"/>
+      </w:pPr>
+      <w:rPr>
+        <w:rFonts w:ascii="Wingdings" w:hAnsi="Wingdings" w:hint="default"/>
+      </w:rPr>
+    </w:lvl>
+    <w:lvl w:ilvl="7" w:tplc="15C0DFC4" w:tentative="1">
+      <w:start w:val="1"/>
+      <w:numFmt w:val="bullet"/>
+      <w:lvlText w:val=""/>
+      <w:lvlJc w:val="left"/>
+      <w:pPr>
+        <w:tabs>
+          <w:tab w:val="num" w:pos="5760"/>
+        </w:tabs>
+        <w:ind w:left="5760" w:hanging="360"/>
+      </w:pPr>
+      <w:rPr>
+        <w:rFonts w:ascii="Wingdings" w:hAnsi="Wingdings" w:hint="default"/>
+      </w:rPr>
+    </w:lvl>
+    <w:lvl w:ilvl="8" w:tplc="E9948FDA" w:tentative="1">
+      <w:start w:val="1"/>
+      <w:numFmt w:val="bullet"/>
+      <w:lvlText w:val=""/>
+      <w:lvlJc w:val="left"/>
+      <w:pPr>
+        <w:tabs>
+          <w:tab w:val="num" w:pos="6480"/>
+        </w:tabs>
+        <w:ind w:left="6480" w:hanging="360"/>
+      </w:pPr>
+      <w:rPr>
+        <w:rFonts w:ascii="Wingdings" w:hAnsi="Wingdings" w:hint="default"/>
+      </w:rPr>
+    </w:lvl>
+  </w:abstractNum>
+  <w:abstractNum w:abstractNumId="4" w15:restartNumberingAfterBreak="0">
     <w:nsid w:val="44720A7B"/>
     <w:multiLevelType w:val="hybridMultilevel"/>
     <w:tmpl w:val="A2505392"/>
@@ -1358,7 +2195,7 @@
       </w:rPr>
     </w:lvl>
   </w:abstractNum>
-  <w:abstractNum w:abstractNumId="4" w15:restartNumberingAfterBreak="0">
+  <w:abstractNum w:abstractNumId="5" w15:restartNumberingAfterBreak="0">
     <w:nsid w:val="68195996"/>
     <w:multiLevelType w:val="hybridMultilevel"/>
     <w:tmpl w:val="386A859E"/>
@@ -1475,16 +2312,19 @@
     <w:abstractNumId w:val="0"/>
   </w:num>
   <w:num w:numId="2">
-    <w:abstractNumId w:val="3"/>
+    <w:abstractNumId w:val="4"/>
   </w:num>
   <w:num w:numId="3">
-    <w:abstractNumId w:val="4"/>
+    <w:abstractNumId w:val="5"/>
   </w:num>
   <w:num w:numId="4">
     <w:abstractNumId w:val="1"/>
   </w:num>
   <w:num w:numId="5">
     <w:abstractNumId w:val="2"/>
+  </w:num>
+  <w:num w:numId="6">
+    <w:abstractNumId w:val="3"/>
   </w:num>
 </w:numbering>
 </file>
@@ -2102,7 +2942,6 @@
   <w:style w:type="character" w:default="1" w:styleId="Tipodeletrapredefinidodopargrafo">
     <w:name w:val="Default Paragraph Font"/>
     <w:uiPriority w:val="1"/>
-    <w:semiHidden/>
     <w:unhideWhenUsed/>
   </w:style>
   <w:style w:type="table" w:default="1" w:styleId="Tabelanormal">
@@ -2924,7 +3763,7 @@
 </file>
 
 <file path=customXml/itemProps1.xml><?xml version="1.0" encoding="utf-8"?>
-<ds:datastoreItem xmlns:ds="http://schemas.openxmlformats.org/officeDocument/2006/customXml" ds:itemID="{BF73CDE5-F95A-4F9D-8FB9-2634D4EB6EBB}">
+<ds:datastoreItem xmlns:ds="http://schemas.openxmlformats.org/officeDocument/2006/customXml" ds:itemID="{5B313C4E-06E7-49F7-8325-F2D36A06FA59}">
   <ds:schemaRefs>
     <ds:schemaRef ds:uri="http://schemas.openxmlformats.org/officeDocument/2006/bibliography"/>
   </ds:schemaRefs>

</xml_diff>

<commit_message>
Second update to report
</commit_message>
<xml_diff>
--- a/Relatorio1.docx
+++ b/Relatorio1.docx
@@ -324,8 +324,64 @@
         <w:rPr>
           <w:sz w:val="24"/>
         </w:rPr>
-        <w:t>27 de março de 2019</w:t>
-      </w:r>
+        <w:t>6 de maio de 2019</w:t>
+      </w:r>
+    </w:p>
+    <w:p>
+      <w:pPr>
+        <w:jc w:val="center"/>
+        <w:rPr>
+          <w:sz w:val="24"/>
+        </w:rPr>
+      </w:pPr>
+    </w:p>
+    <w:p>
+      <w:pPr>
+        <w:jc w:val="center"/>
+        <w:rPr>
+          <w:sz w:val="24"/>
+        </w:rPr>
+      </w:pPr>
+    </w:p>
+    <w:p>
+      <w:pPr>
+        <w:jc w:val="center"/>
+        <w:rPr>
+          <w:sz w:val="24"/>
+        </w:rPr>
+      </w:pPr>
+    </w:p>
+    <w:p>
+      <w:pPr>
+        <w:jc w:val="center"/>
+        <w:rPr>
+          <w:sz w:val="24"/>
+        </w:rPr>
+      </w:pPr>
+    </w:p>
+    <w:p>
+      <w:pPr>
+        <w:jc w:val="center"/>
+        <w:rPr>
+          <w:sz w:val="24"/>
+        </w:rPr>
+      </w:pPr>
+    </w:p>
+    <w:p>
+      <w:pPr>
+        <w:jc w:val="center"/>
+        <w:rPr>
+          <w:sz w:val="24"/>
+        </w:rPr>
+      </w:pPr>
+    </w:p>
+    <w:p>
+      <w:pPr>
+        <w:jc w:val="center"/>
+        <w:rPr>
+          <w:sz w:val="24"/>
+        </w:rPr>
+      </w:pPr>
     </w:p>
     <w:p>
       <w:pPr>
@@ -413,67 +469,51 @@
             </w:rPr>
             <w:fldChar w:fldCharType="separate"/>
           </w:r>
-          <w:hyperlink w:anchor="_Toc6333044" w:history="1">
+          <w:hyperlink w:anchor="_Toc8050680" w:history="1">
             <w:r>
               <w:rPr>
                 <w:rStyle w:val="Hiperligao"/>
-                <w:sz w:val="22"/>
-                <w:szCs w:val="22"/>
               </w:rPr>
               <w:t>Introdução</w:t>
             </w:r>
             <w:r>
               <w:rPr>
                 <w:webHidden/>
-                <w:sz w:val="22"/>
-                <w:szCs w:val="22"/>
               </w:rPr>
               <w:tab/>
             </w:r>
             <w:r>
               <w:rPr>
                 <w:webHidden/>
-                <w:sz w:val="22"/>
-                <w:szCs w:val="22"/>
               </w:rPr>
               <w:fldChar w:fldCharType="begin"/>
             </w:r>
             <w:r>
               <w:rPr>
                 <w:webHidden/>
-                <w:sz w:val="22"/>
-                <w:szCs w:val="22"/>
-              </w:rPr>
-              <w:instrText xml:space="preserve"> PAGEREF _Toc6333044 \h </w:instrText>
-            </w:r>
-            <w:r>
-              <w:rPr>
-                <w:webHidden/>
-                <w:sz w:val="22"/>
-                <w:szCs w:val="22"/>
-              </w:rPr>
-            </w:r>
-            <w:r>
-              <w:rPr>
-                <w:webHidden/>
-                <w:sz w:val="22"/>
-                <w:szCs w:val="22"/>
+              </w:rPr>
+              <w:instrText xml:space="preserve"> PAGEREF _Toc8050680 \h </w:instrText>
+            </w:r>
+            <w:r>
+              <w:rPr>
+                <w:webHidden/>
+              </w:rPr>
+            </w:r>
+            <w:r>
+              <w:rPr>
+                <w:webHidden/>
               </w:rPr>
               <w:fldChar w:fldCharType="separate"/>
             </w:r>
             <w:r>
               <w:rPr>
                 <w:webHidden/>
-                <w:sz w:val="22"/>
-                <w:szCs w:val="22"/>
-              </w:rPr>
-              <w:t>2</w:t>
-            </w:r>
-            <w:r>
-              <w:rPr>
-                <w:webHidden/>
-                <w:sz w:val="22"/>
-                <w:szCs w:val="22"/>
+              </w:rPr>
+              <w:t>3</w:t>
+            </w:r>
+            <w:r>
+              <w:rPr>
+                <w:webHidden/>
               </w:rPr>
               <w:fldChar w:fldCharType="end"/>
             </w:r>
@@ -488,67 +528,51 @@
               <w:lang w:eastAsia="pt-PT"/>
             </w:rPr>
           </w:pPr>
-          <w:hyperlink w:anchor="_Toc6333045" w:history="1">
+          <w:hyperlink w:anchor="_Toc8050681" w:history="1">
             <w:r>
               <w:rPr>
                 <w:rStyle w:val="Hiperligao"/>
-                <w:sz w:val="22"/>
-                <w:szCs w:val="22"/>
               </w:rPr>
               <w:t>Solução e Objetivos</w:t>
             </w:r>
             <w:r>
               <w:rPr>
                 <w:webHidden/>
-                <w:sz w:val="22"/>
-                <w:szCs w:val="22"/>
               </w:rPr>
               <w:tab/>
             </w:r>
             <w:r>
               <w:rPr>
                 <w:webHidden/>
-                <w:sz w:val="22"/>
-                <w:szCs w:val="22"/>
               </w:rPr>
               <w:fldChar w:fldCharType="begin"/>
             </w:r>
             <w:r>
               <w:rPr>
                 <w:webHidden/>
-                <w:sz w:val="22"/>
-                <w:szCs w:val="22"/>
-              </w:rPr>
-              <w:instrText xml:space="preserve"> PAGEREF _Toc6333045 \h </w:instrText>
-            </w:r>
-            <w:r>
-              <w:rPr>
-                <w:webHidden/>
-                <w:sz w:val="22"/>
-                <w:szCs w:val="22"/>
-              </w:rPr>
-            </w:r>
-            <w:r>
-              <w:rPr>
-                <w:webHidden/>
-                <w:sz w:val="22"/>
-                <w:szCs w:val="22"/>
+              </w:rPr>
+              <w:instrText xml:space="preserve"> PAGEREF _Toc8050681 \h </w:instrText>
+            </w:r>
+            <w:r>
+              <w:rPr>
+                <w:webHidden/>
+              </w:rPr>
+            </w:r>
+            <w:r>
+              <w:rPr>
+                <w:webHidden/>
               </w:rPr>
               <w:fldChar w:fldCharType="separate"/>
             </w:r>
             <w:r>
               <w:rPr>
                 <w:webHidden/>
-                <w:sz w:val="22"/>
-                <w:szCs w:val="22"/>
-              </w:rPr>
-              <w:t>2</w:t>
-            </w:r>
-            <w:r>
-              <w:rPr>
-                <w:webHidden/>
-                <w:sz w:val="22"/>
-                <w:szCs w:val="22"/>
+              </w:rPr>
+              <w:t>4</w:t>
+            </w:r>
+            <w:r>
+              <w:rPr>
+                <w:webHidden/>
               </w:rPr>
               <w:fldChar w:fldCharType="end"/>
             </w:r>
@@ -563,67 +587,51 @@
               <w:lang w:eastAsia="pt-PT"/>
             </w:rPr>
           </w:pPr>
-          <w:hyperlink w:anchor="_Toc6333046" w:history="1">
+          <w:hyperlink w:anchor="_Toc8050682" w:history="1">
             <w:r>
               <w:rPr>
                 <w:rStyle w:val="Hiperligao"/>
-                <w:sz w:val="22"/>
-                <w:szCs w:val="22"/>
               </w:rPr>
               <w:t>Diagrama de Gantt</w:t>
             </w:r>
             <w:r>
               <w:rPr>
                 <w:webHidden/>
-                <w:sz w:val="22"/>
-                <w:szCs w:val="22"/>
               </w:rPr>
               <w:tab/>
             </w:r>
             <w:r>
               <w:rPr>
                 <w:webHidden/>
-                <w:sz w:val="22"/>
-                <w:szCs w:val="22"/>
               </w:rPr>
               <w:fldChar w:fldCharType="begin"/>
             </w:r>
             <w:r>
               <w:rPr>
                 <w:webHidden/>
-                <w:sz w:val="22"/>
-                <w:szCs w:val="22"/>
-              </w:rPr>
-              <w:instrText xml:space="preserve"> PAGEREF _Toc6333046 \h </w:instrText>
-            </w:r>
-            <w:r>
-              <w:rPr>
-                <w:webHidden/>
-                <w:sz w:val="22"/>
-                <w:szCs w:val="22"/>
-              </w:rPr>
-            </w:r>
-            <w:r>
-              <w:rPr>
-                <w:webHidden/>
-                <w:sz w:val="22"/>
-                <w:szCs w:val="22"/>
+              </w:rPr>
+              <w:instrText xml:space="preserve"> PAGEREF _Toc8050682 \h </w:instrText>
+            </w:r>
+            <w:r>
+              <w:rPr>
+                <w:webHidden/>
+              </w:rPr>
+            </w:r>
+            <w:r>
+              <w:rPr>
+                <w:webHidden/>
               </w:rPr>
               <w:fldChar w:fldCharType="separate"/>
             </w:r>
             <w:r>
               <w:rPr>
                 <w:webHidden/>
-                <w:sz w:val="22"/>
-                <w:szCs w:val="22"/>
-              </w:rPr>
-              <w:t>4</w:t>
-            </w:r>
-            <w:r>
-              <w:rPr>
-                <w:webHidden/>
-                <w:sz w:val="22"/>
-                <w:szCs w:val="22"/>
+              </w:rPr>
+              <w:t>6</w:t>
+            </w:r>
+            <w:r>
+              <w:rPr>
+                <w:webHidden/>
               </w:rPr>
               <w:fldChar w:fldCharType="end"/>
             </w:r>
@@ -638,67 +646,51 @@
               <w:lang w:eastAsia="pt-PT"/>
             </w:rPr>
           </w:pPr>
-          <w:hyperlink w:anchor="_Toc6333047" w:history="1">
+          <w:hyperlink w:anchor="_Toc8050683" w:history="1">
             <w:r>
               <w:rPr>
                 <w:rStyle w:val="Hiperligao"/>
-                <w:sz w:val="22"/>
-                <w:szCs w:val="22"/>
               </w:rPr>
               <w:t>OAuth 2.0</w:t>
             </w:r>
             <w:r>
               <w:rPr>
                 <w:webHidden/>
-                <w:sz w:val="22"/>
-                <w:szCs w:val="22"/>
               </w:rPr>
               <w:tab/>
             </w:r>
             <w:r>
               <w:rPr>
                 <w:webHidden/>
-                <w:sz w:val="22"/>
-                <w:szCs w:val="22"/>
               </w:rPr>
               <w:fldChar w:fldCharType="begin"/>
             </w:r>
             <w:r>
               <w:rPr>
                 <w:webHidden/>
-                <w:sz w:val="22"/>
-                <w:szCs w:val="22"/>
-              </w:rPr>
-              <w:instrText xml:space="preserve"> PAGEREF _Toc6333047 \h </w:instrText>
-            </w:r>
-            <w:r>
-              <w:rPr>
-                <w:webHidden/>
-                <w:sz w:val="22"/>
-                <w:szCs w:val="22"/>
-              </w:rPr>
-            </w:r>
-            <w:r>
-              <w:rPr>
-                <w:webHidden/>
-                <w:sz w:val="22"/>
-                <w:szCs w:val="22"/>
+              </w:rPr>
+              <w:instrText xml:space="preserve"> PAGEREF _Toc8050683 \h </w:instrText>
+            </w:r>
+            <w:r>
+              <w:rPr>
+                <w:webHidden/>
+              </w:rPr>
+            </w:r>
+            <w:r>
+              <w:rPr>
+                <w:webHidden/>
               </w:rPr>
               <w:fldChar w:fldCharType="separate"/>
             </w:r>
             <w:r>
               <w:rPr>
                 <w:webHidden/>
-                <w:sz w:val="22"/>
-                <w:szCs w:val="22"/>
-              </w:rPr>
-              <w:t>4</w:t>
-            </w:r>
-            <w:r>
-              <w:rPr>
-                <w:webHidden/>
-                <w:sz w:val="22"/>
-                <w:szCs w:val="22"/>
+              </w:rPr>
+              <w:t>7</w:t>
+            </w:r>
+            <w:r>
+              <w:rPr>
+                <w:webHidden/>
               </w:rPr>
               <w:fldChar w:fldCharType="end"/>
             </w:r>
@@ -713,67 +705,51 @@
               <w:lang w:eastAsia="pt-PT"/>
             </w:rPr>
           </w:pPr>
-          <w:hyperlink w:anchor="_Toc6333048" w:history="1">
+          <w:hyperlink w:anchor="_Toc8050684" w:history="1">
             <w:r>
               <w:rPr>
                 <w:rStyle w:val="Hiperligao"/>
-                <w:sz w:val="22"/>
-                <w:szCs w:val="22"/>
               </w:rPr>
               <w:t>Implementação</w:t>
             </w:r>
             <w:r>
               <w:rPr>
                 <w:webHidden/>
-                <w:sz w:val="22"/>
-                <w:szCs w:val="22"/>
               </w:rPr>
               <w:tab/>
             </w:r>
             <w:r>
               <w:rPr>
                 <w:webHidden/>
-                <w:sz w:val="22"/>
-                <w:szCs w:val="22"/>
               </w:rPr>
               <w:fldChar w:fldCharType="begin"/>
             </w:r>
             <w:r>
               <w:rPr>
                 <w:webHidden/>
-                <w:sz w:val="22"/>
-                <w:szCs w:val="22"/>
-              </w:rPr>
-              <w:instrText xml:space="preserve"> PAGEREF _Toc6333048 \h </w:instrText>
-            </w:r>
-            <w:r>
-              <w:rPr>
-                <w:webHidden/>
-                <w:sz w:val="22"/>
-                <w:szCs w:val="22"/>
-              </w:rPr>
-            </w:r>
-            <w:r>
-              <w:rPr>
-                <w:webHidden/>
-                <w:sz w:val="22"/>
-                <w:szCs w:val="22"/>
+              </w:rPr>
+              <w:instrText xml:space="preserve"> PAGEREF _Toc8050684 \h </w:instrText>
+            </w:r>
+            <w:r>
+              <w:rPr>
+                <w:webHidden/>
+              </w:rPr>
+            </w:r>
+            <w:r>
+              <w:rPr>
+                <w:webHidden/>
               </w:rPr>
               <w:fldChar w:fldCharType="separate"/>
             </w:r>
             <w:r>
               <w:rPr>
                 <w:webHidden/>
-                <w:sz w:val="22"/>
-                <w:szCs w:val="22"/>
-              </w:rPr>
-              <w:t>5</w:t>
-            </w:r>
-            <w:r>
-              <w:rPr>
-                <w:webHidden/>
-                <w:sz w:val="22"/>
-                <w:szCs w:val="22"/>
+              </w:rPr>
+              <w:t>9</w:t>
+            </w:r>
+            <w:r>
+              <w:rPr>
+                <w:webHidden/>
               </w:rPr>
               <w:fldChar w:fldCharType="end"/>
             </w:r>
@@ -788,67 +764,51 @@
               <w:lang w:eastAsia="pt-PT"/>
             </w:rPr>
           </w:pPr>
-          <w:hyperlink w:anchor="_Toc6333049" w:history="1">
+          <w:hyperlink w:anchor="_Toc8050685" w:history="1">
             <w:r>
               <w:rPr>
                 <w:rStyle w:val="Hiperligao"/>
-                <w:sz w:val="22"/>
-                <w:szCs w:val="22"/>
               </w:rPr>
               <w:t>Conclusões e Trabalho Futuro</w:t>
             </w:r>
             <w:r>
               <w:rPr>
                 <w:webHidden/>
-                <w:sz w:val="22"/>
-                <w:szCs w:val="22"/>
               </w:rPr>
               <w:tab/>
             </w:r>
             <w:r>
               <w:rPr>
                 <w:webHidden/>
-                <w:sz w:val="22"/>
-                <w:szCs w:val="22"/>
               </w:rPr>
               <w:fldChar w:fldCharType="begin"/>
             </w:r>
             <w:r>
               <w:rPr>
                 <w:webHidden/>
-                <w:sz w:val="22"/>
-                <w:szCs w:val="22"/>
-              </w:rPr>
-              <w:instrText xml:space="preserve"> PAGEREF _Toc6333049 \h </w:instrText>
-            </w:r>
-            <w:r>
-              <w:rPr>
-                <w:webHidden/>
-                <w:sz w:val="22"/>
-                <w:szCs w:val="22"/>
-              </w:rPr>
-            </w:r>
-            <w:r>
-              <w:rPr>
-                <w:webHidden/>
-                <w:sz w:val="22"/>
-                <w:szCs w:val="22"/>
+              </w:rPr>
+              <w:instrText xml:space="preserve"> PAGEREF _Toc8050685 \h </w:instrText>
+            </w:r>
+            <w:r>
+              <w:rPr>
+                <w:webHidden/>
+              </w:rPr>
+            </w:r>
+            <w:r>
+              <w:rPr>
+                <w:webHidden/>
               </w:rPr>
               <w:fldChar w:fldCharType="separate"/>
             </w:r>
             <w:r>
               <w:rPr>
                 <w:webHidden/>
-                <w:sz w:val="22"/>
-                <w:szCs w:val="22"/>
-              </w:rPr>
-              <w:t>5</w:t>
-            </w:r>
-            <w:r>
-              <w:rPr>
-                <w:webHidden/>
-                <w:sz w:val="22"/>
-                <w:szCs w:val="22"/>
+              </w:rPr>
+              <w:t>9</w:t>
+            </w:r>
+            <w:r>
+              <w:rPr>
+                <w:webHidden/>
               </w:rPr>
               <w:fldChar w:fldCharType="end"/>
             </w:r>
@@ -875,24 +835,32 @@
     </w:sdt>
     <w:p>
       <w:pPr>
-        <w:ind w:firstLine="708"/>
+        <w:jc w:val="left"/>
         <w:rPr>
           <w:sz w:val="24"/>
           <w:szCs w:val="24"/>
         </w:rPr>
       </w:pPr>
+      <w:bookmarkStart w:id="0" w:name="_GoBack"/>
+      <w:bookmarkEnd w:id="0"/>
+      <w:r>
+        <w:rPr>
+          <w:sz w:val="24"/>
+          <w:szCs w:val="24"/>
+        </w:rPr>
+        <w:br w:type="page"/>
+      </w:r>
     </w:p>
     <w:p>
       <w:pPr>
         <w:pStyle w:val="Ttulo1"/>
       </w:pPr>
-      <w:bookmarkStart w:id="0" w:name="_Toc6333044"/>
-      <w:bookmarkStart w:id="1" w:name="_GoBack"/>
+      <w:bookmarkStart w:id="1" w:name="_Toc8050680"/>
+      <w:r>
+        <w:lastRenderedPageBreak/>
+        <w:t>Introdução</w:t>
+      </w:r>
       <w:bookmarkEnd w:id="1"/>
-      <w:r>
-        <w:t>Introdução</w:t>
-      </w:r>
-      <w:bookmarkEnd w:id="0"/>
     </w:p>
     <w:p/>
     <w:p>
@@ -911,6 +879,18 @@
       <w:r>
         <w:t xml:space="preserve"> de projetos apresentados pelos coordenadores da UC, sendo que o grupo, depois de uma reunião e de troca de ideias, decidi-mos escolher este devido ao desafio de criar o sistema proposto.</w:t>
       </w:r>
+      <w:r>
+        <w:t xml:space="preserve"> Foi um dos temas </w:t>
+      </w:r>
+      <w:r>
+        <w:t xml:space="preserve">disponíveis </w:t>
+      </w:r>
+      <w:r>
+        <w:t xml:space="preserve">que nos suscitou uma maior atenção, </w:t>
+      </w:r>
+      <w:r>
+        <w:t>pelo que falamos com o coordenador deste projeto, aceitando este desafio.</w:t>
+      </w:r>
     </w:p>
     <w:p>
       <w:r>
@@ -951,10 +931,16 @@
       <w:r>
         <w:t xml:space="preserve"> Isto, como é obvio, não é a abordagem mais correta, por uma questão de segurança e comodidade. </w:t>
       </w:r>
-    </w:p>
-    <w:p>
-      <w:r>
-        <w:t xml:space="preserve">Isto deve-se ao facto de cada serviço ou aplicação </w:t>
+      <w:r>
+        <w:t xml:space="preserve">Quantas vezes já nos esquecemos do nosso par de credenciais de um certo website, sendo que tivemos de gastar mais uns minutos a repor estes? </w:t>
+      </w:r>
+    </w:p>
+    <w:p>
+      <w:r>
+        <w:t>Pois bem, is</w:t>
+      </w:r>
+      <w:r>
+        <w:t xml:space="preserve">to deve-se ao facto de cada serviço ou aplicação </w:t>
       </w:r>
       <w:r>
         <w:t xml:space="preserve">desenvolve o seu próprio sistema de autenticação e autorização, o que é perfeitamente natural, uma vez que são implementados por diferentes entidades. No entanto, o nosso serviço de autenticação vem solucionar este problema, pelo que falaremos um pouco mais sobre os nossos objetivos em seguida. </w:t>
@@ -963,10 +949,19 @@
     <w:p/>
     <w:p>
       <w:pPr>
+        <w:jc w:val="left"/>
+      </w:pPr>
+      <w:r>
+        <w:br w:type="page"/>
+      </w:r>
+    </w:p>
+    <w:p>
+      <w:pPr>
         <w:pStyle w:val="Ttulo1"/>
       </w:pPr>
-      <w:bookmarkStart w:id="2" w:name="_Toc6333045"/>
-      <w:r>
+      <w:bookmarkStart w:id="2" w:name="_Toc8050681"/>
+      <w:r>
+        <w:lastRenderedPageBreak/>
         <w:t>Solução e Objetivos</w:t>
       </w:r>
       <w:bookmarkEnd w:id="2"/>
@@ -985,11 +980,7 @@
         <w:t xml:space="preserve">Deste modo, os utilizadores do serviço apenas precisarão de memorizar um único par de credenciais, qualquer que seja o número de aplicações vinculadas ao nosso sistema. </w:t>
       </w:r>
       <w:r>
-        <w:t xml:space="preserve">Quer o </w:t>
-      </w:r>
-      <w:r>
-        <w:lastRenderedPageBreak/>
-        <w:t>nosso serviço agrupe as autenticações de 2, 20 ou 200 aplicações distintas, o utilizador apenas irá ter de se relembrar das credenciais que usou para criar o seu registo na plataforma</w:t>
+        <w:t>Quer o nosso serviço agrupe as autenticações de 2, 20 ou 200 aplicações distintas, o utilizador apenas irá ter de se relembrar das credenciais que usou para criar o seu registo na plataforma</w:t>
       </w:r>
       <w:r>
         <w:t>.</w:t>
@@ -1006,11 +997,23 @@
       </w:r>
       <w:proofErr w:type="spellStart"/>
       <w:r>
+        <w:rPr>
+          <w:i/>
+        </w:rPr>
         <w:t>username</w:t>
       </w:r>
       <w:proofErr w:type="spellEnd"/>
       <w:r>
-        <w:t xml:space="preserve"> e password registados.</w:t>
+        <w:t xml:space="preserve"> e </w:t>
+      </w:r>
+      <w:r>
+        <w:rPr>
+          <w:i/>
+        </w:rPr>
+        <w:t>password</w:t>
+      </w:r>
+      <w:r>
+        <w:t xml:space="preserve"> registados.</w:t>
       </w:r>
     </w:p>
     <w:p>
@@ -1020,6 +1023,7 @@
     </w:p>
     <w:p>
       <w:pPr>
+        <w:keepNext/>
         <w:jc w:val="center"/>
       </w:pPr>
       <w:r>
@@ -1028,8 +1032,8 @@
         </w:rPr>
         <w:drawing>
           <wp:inline distT="0" distB="0" distL="0" distR="0" wp14:anchorId="35A8591F" wp14:editId="651B044F">
-            <wp:extent cx="4347713" cy="3325714"/>
-            <wp:effectExtent l="0" t="0" r="0" b="8255"/>
+            <wp:extent cx="5217409" cy="3990975"/>
+            <wp:effectExtent l="0" t="0" r="2540" b="0"/>
             <wp:docPr id="2" name="Imagem 2"/>
             <wp:cNvGraphicFramePr>
               <a:graphicFrameLocks xmlns:a="http://schemas.openxmlformats.org/drawingml/2006/main" noChangeAspect="1"/>
@@ -1050,7 +1054,7 @@
                   <pic:spPr>
                     <a:xfrm>
                       <a:off x="0" y="0"/>
-                      <a:ext cx="4353712" cy="3330303"/>
+                      <a:ext cx="5284194" cy="4042061"/>
                     </a:xfrm>
                     <a:prstGeom prst="rect">
                       <a:avLst/>
@@ -1065,11 +1069,28 @@
     </w:p>
     <w:p>
       <w:pPr>
+        <w:pStyle w:val="Legenda"/>
         <w:jc w:val="center"/>
       </w:pPr>
-    </w:p>
-    <w:p>
-      <w:r>
+      <w:r>
+        <w:t xml:space="preserve">Figura </w:t>
+      </w:r>
+      <w:fldSimple w:instr=" SEQ Figura \* ARABIC ">
+        <w:r>
+          <w:rPr>
+            <w:noProof/>
+          </w:rPr>
+          <w:t>1</w:t>
+        </w:r>
+      </w:fldSimple>
+      <w:r>
+        <w:t xml:space="preserve"> - Esquema do projeto</w:t>
+      </w:r>
+    </w:p>
+    <w:p/>
+    <w:p>
+      <w:r>
+        <w:lastRenderedPageBreak/>
         <w:t xml:space="preserve">Como podemos observar, do lado esquerdo temos as aplicações que se podem vincular ao nosso serviço. </w:t>
       </w:r>
       <w:r>
@@ -1116,11 +1137,20 @@
         <w:t>”, uma base de dados não relacional, onde iremos armazenar e gerir os dados necessários.</w:t>
       </w:r>
     </w:p>
+    <w:p/>
+    <w:p>
+      <w:pPr>
+        <w:jc w:val="left"/>
+      </w:pPr>
+      <w:r>
+        <w:br w:type="page"/>
+      </w:r>
+    </w:p>
     <w:p>
       <w:pPr>
         <w:pStyle w:val="Ttulo1"/>
       </w:pPr>
-      <w:bookmarkStart w:id="3" w:name="_Toc6333046"/>
+      <w:bookmarkStart w:id="3" w:name="_Toc8050682"/>
       <w:r>
         <w:lastRenderedPageBreak/>
         <w:t>Diagrama de Gantt</w:t>
@@ -1129,14 +1159,47 @@
     </w:p>
     <w:p/>
     <w:p>
-      <w:pPr>
+      <w:r>
+        <w:t>Diagrama de Gantt é um gráfico utilizado para ilustrar os intervalos de tempo relativos ao início e à finalização das diferentes etapas de um projeto.</w:t>
+      </w:r>
+    </w:p>
+    <w:p>
+      <w:r>
+        <w:t xml:space="preserve">Deste modo, o grupo debateu e desenvolveu o seguinte Diagrama de Gantt, de forma a funcionar como uma ferramenta de controlo relativamente ao trabalho realizado, como o dia de </w:t>
+      </w:r>
+      <w:proofErr w:type="spellStart"/>
+      <w:r>
+        <w:t>incio</w:t>
+      </w:r>
+      <w:proofErr w:type="spellEnd"/>
+      <w:r>
+        <w:t>, de fim e a duração de uma determinada fase do mesmo.</w:t>
+      </w:r>
+    </w:p>
+    <w:p>
+      <w:r>
+        <w:t>Por aqui, podemos observar que o grupo começou a debater e discutir o problema a abordar, sendo que prevemos que o projeto irá se prolongar até meados do mês de junho. A etapa mais trabalhosa e que dependeu de mais tempo para ser concluída foi a implementação da associação de contas, prevendo que iria demorar cerca de 46 dias.</w:t>
+      </w:r>
+    </w:p>
+    <w:p>
+      <w:r>
+        <w:t>Todas estas informações podem ser encontradas, então, no seguinte Diagrama de Gantt:</w:t>
+      </w:r>
+    </w:p>
+    <w:p/>
+    <w:p>
+      <w:pPr>
+        <w:keepNext/>
         <w:jc w:val="center"/>
       </w:pPr>
       <w:r>
+        <w:rPr>
+          <w:noProof/>
+        </w:rPr>
         <w:drawing>
           <wp:inline distT="0" distB="0" distL="0" distR="0" wp14:anchorId="50025C69" wp14:editId="4AF728E7">
-            <wp:extent cx="4813539" cy="3066762"/>
-            <wp:effectExtent l="0" t="0" r="6350" b="635"/>
+            <wp:extent cx="5504692" cy="3581400"/>
+            <wp:effectExtent l="0" t="0" r="1270" b="0"/>
             <wp:docPr id="5" name="Picture 4">
               <a:extLst xmlns:a="http://schemas.openxmlformats.org/drawingml/2006/main">
                 <a:ext uri="{FF2B5EF4-FFF2-40B4-BE49-F238E27FC236}">
@@ -1177,7 +1240,7 @@
                   <pic:spPr>
                     <a:xfrm>
                       <a:off x="0" y="0"/>
-                      <a:ext cx="4838165" cy="3082452"/>
+                      <a:ext cx="5592112" cy="3638276"/>
                     </a:xfrm>
                     <a:prstGeom prst="rect">
                       <a:avLst/>
@@ -1190,14 +1253,43 @@
         </w:drawing>
       </w:r>
     </w:p>
+    <w:p>
+      <w:pPr>
+        <w:pStyle w:val="Legenda"/>
+        <w:jc w:val="center"/>
+      </w:pPr>
+      <w:r>
+        <w:t xml:space="preserve">Figura </w:t>
+      </w:r>
+      <w:fldSimple w:instr=" SEQ Figura \* ARABIC ">
+        <w:r>
+          <w:rPr>
+            <w:noProof/>
+          </w:rPr>
+          <w:t>2</w:t>
+        </w:r>
+      </w:fldSimple>
+      <w:r>
+        <w:t xml:space="preserve"> - Diagrama de Gantt</w:t>
+      </w:r>
+    </w:p>
     <w:p/>
     <w:p>
       <w:pPr>
+        <w:jc w:val="left"/>
+      </w:pPr>
+      <w:r>
+        <w:br w:type="page"/>
+      </w:r>
+    </w:p>
+    <w:p>
+      <w:pPr>
         <w:pStyle w:val="Ttulo1"/>
       </w:pPr>
-      <w:bookmarkStart w:id="4" w:name="_Toc6333047"/>
+      <w:bookmarkStart w:id="4" w:name="_Toc8050683"/>
       <w:proofErr w:type="spellStart"/>
       <w:r>
+        <w:lastRenderedPageBreak/>
         <w:t>OAuth</w:t>
       </w:r>
       <w:proofErr w:type="spellEnd"/>
@@ -1253,7 +1345,34 @@
         <w:t>conhecidos</w:t>
       </w:r>
       <w:r>
-        <w:t xml:space="preserve"> o Google e o Facebook.</w:t>
+        <w:t xml:space="preserve"> o Google e o Facebook</w:t>
+      </w:r>
+      <w:r>
+        <w:t xml:space="preserve">, sem que </w:t>
+      </w:r>
+      <w:r>
+        <w:t>estes precisem de expor as suas credenciais.</w:t>
+      </w:r>
+    </w:p>
+    <w:p>
+      <w:r>
+        <w:t>Podemos até usar uma analogia para especificar mais facilmente este protocolo: imaginemos que temos um carro de luxo, sendo que, com este, uma “</w:t>
+      </w:r>
+      <w:proofErr w:type="spellStart"/>
+      <w:r>
+        <w:t>valet</w:t>
+      </w:r>
+      <w:proofErr w:type="spellEnd"/>
+      <w:r>
+        <w:t xml:space="preserve"> </w:t>
+      </w:r>
+      <w:proofErr w:type="spellStart"/>
+      <w:r>
+        <w:t>key</w:t>
+      </w:r>
+      <w:proofErr w:type="spellEnd"/>
+      <w:r>
+        <w:t>”. Esta chave pode ser utilizada para quando queremos que um arrumador de carros estacione o nosso automóvel. No entanto, por se tratar de uma chave especial, este manobrista só pode dirigir no carro até uma distância de 2 quilómetros, digamos. Assim, tiramos daqui a ideia que, se queremos fornecer a alguém um acesso limitado, usamos a chave especial; se queremos um acesso total e sem limitações, utilizamos a nossa chave normal.</w:t>
       </w:r>
     </w:p>
     <w:p>
@@ -1317,10 +1436,7 @@
       </w:r>
       <w:proofErr w:type="spellEnd"/>
       <w:r>
-        <w:t xml:space="preserve"> é um protocolo de autorização que permite que as aplica</w:t>
-      </w:r>
-      <w:r>
-        <w:t>ções obtenham acesso limitado às contas de usuários em um serviço HTTP.</w:t>
+        <w:t xml:space="preserve"> é um protocolo de autorização que permite que as aplicações obtenham acesso limitado às contas de usuários em um serviço HTTP.</w:t>
       </w:r>
     </w:p>
     <w:p>
@@ -1380,62 +1496,66 @@
     </w:p>
     <w:p>
       <w:r>
+        <w:t>Por acesso limitado, queremos dizer que a aplicação apenas tem acesso a informação pessoal, como o nome, o email ou a fotografia, se for necessário, e nunca a acesso privado, ou seja, a password do utilizador para aquele serviço.</w:t>
+      </w:r>
+    </w:p>
+    <w:p>
+      <w:r>
+        <w:t xml:space="preserve">Assim, temos o objetivo de usar o protocolo </w:t>
+      </w:r>
+      <w:proofErr w:type="spellStart"/>
+      <w:r>
+        <w:t>Oauth</w:t>
+      </w:r>
+      <w:proofErr w:type="spellEnd"/>
+      <w:r>
+        <w:t xml:space="preserve"> 2.0 no nosso sistema, de modo a enviar </w:t>
+      </w:r>
+      <w:proofErr w:type="spellStart"/>
+      <w:r>
+        <w:t>tokens</w:t>
+      </w:r>
+      <w:proofErr w:type="spellEnd"/>
+      <w:r>
+        <w:t xml:space="preserve"> para os clientes, as aplicações terceiras.</w:t>
+      </w:r>
+    </w:p>
+    <w:p>
+      <w:r>
+        <w:t xml:space="preserve">Depois de uma breve pesquisa, chegamos à conclusão que esta seria a melhor abordagem, uma vez que o </w:t>
+      </w:r>
+      <w:proofErr w:type="spellStart"/>
+      <w:r>
+        <w:t>Oauth</w:t>
+      </w:r>
+      <w:proofErr w:type="spellEnd"/>
+      <w:r>
+        <w:t xml:space="preserve"> 2.0 apresenta várias melhorias relativas ao seu antecessor, o </w:t>
+      </w:r>
+      <w:proofErr w:type="spellStart"/>
+      <w:r>
+        <w:t>Oauth</w:t>
+      </w:r>
+      <w:proofErr w:type="spellEnd"/>
+      <w:r>
+        <w:t xml:space="preserve"> 1, em termos de segurança e em número de funcionalidades.</w:t>
+      </w:r>
+    </w:p>
+    <w:p/>
+    <w:p>
+      <w:pPr>
+        <w:keepNext/>
+        <w:jc w:val="center"/>
+      </w:pPr>
+      <w:r>
+        <w:rPr>
+          <w:noProof/>
+        </w:rPr>
         <w:lastRenderedPageBreak/>
-        <w:t>Por acesso limitado, queremos dizer que a aplicação apenas tem acesso a informação pessoal, como o nome, o email ou a fotografia, se for necessário, e nunca a acesso privado, ou seja, a password do utilizador para aquele serviço.</w:t>
-      </w:r>
-    </w:p>
-    <w:p>
-      <w:r>
-        <w:t xml:space="preserve">Assim, temos o objetivo de usar o protocolo </w:t>
-      </w:r>
-      <w:proofErr w:type="spellStart"/>
-      <w:r>
-        <w:t>Oauth</w:t>
-      </w:r>
-      <w:proofErr w:type="spellEnd"/>
-      <w:r>
-        <w:t xml:space="preserve"> 2.0 no nosso sistema, de modo a enviar </w:t>
-      </w:r>
-      <w:proofErr w:type="spellStart"/>
-      <w:r>
-        <w:t>tokens</w:t>
-      </w:r>
-      <w:proofErr w:type="spellEnd"/>
-      <w:r>
-        <w:t xml:space="preserve"> para os clientes, as aplicações terceiras.</w:t>
-      </w:r>
-    </w:p>
-    <w:p>
-      <w:r>
-        <w:t xml:space="preserve">Depois de uma breve pesquisa, chegamos à conclusão que esta seria a melhor abordagem, uma vez que o </w:t>
-      </w:r>
-      <w:proofErr w:type="spellStart"/>
-      <w:r>
-        <w:t>Oauth</w:t>
-      </w:r>
-      <w:proofErr w:type="spellEnd"/>
-      <w:r>
-        <w:t xml:space="preserve"> 2.0 apresenta várias melhorias relativas ao seu antecessor, o </w:t>
-      </w:r>
-      <w:proofErr w:type="spellStart"/>
-      <w:r>
-        <w:t>Oauth</w:t>
-      </w:r>
-      <w:proofErr w:type="spellEnd"/>
-      <w:r>
-        <w:t xml:space="preserve"> 1, em termos de segurança e em número de funcionalidades.</w:t>
-      </w:r>
-    </w:p>
-    <w:p/>
-    <w:p>
-      <w:pPr>
-        <w:jc w:val="center"/>
-      </w:pPr>
-      <w:r>
         <w:drawing>
           <wp:inline distT="0" distB="0" distL="0" distR="0" wp14:anchorId="2F456FE7" wp14:editId="56D5CBE9">
-            <wp:extent cx="4206512" cy="2846717"/>
-            <wp:effectExtent l="0" t="0" r="3810" b="0"/>
+            <wp:extent cx="4983582" cy="3372592"/>
+            <wp:effectExtent l="0" t="0" r="7620" b="0"/>
             <wp:docPr id="6" name="Picture 4" descr="https://assets.digitalocean.com/articles/translateddiagrams32918/Abstract-Protocol-Flow-Portuguese@2x.png">
               <a:extLst xmlns:a="http://schemas.openxmlformats.org/drawingml/2006/main">
                 <a:ext uri="{FF2B5EF4-FFF2-40B4-BE49-F238E27FC236}">
@@ -1477,7 +1597,7 @@
                   <pic:spPr bwMode="auto">
                     <a:xfrm>
                       <a:off x="0" y="0"/>
-                      <a:ext cx="4275791" cy="2893601"/>
+                      <a:ext cx="5085295" cy="3441425"/>
                     </a:xfrm>
                     <a:prstGeom prst="rect">
                       <a:avLst/>
@@ -1494,16 +1614,61 @@
     </w:p>
     <w:p>
       <w:pPr>
+        <w:pStyle w:val="Legenda"/>
         <w:jc w:val="center"/>
       </w:pPr>
+      <w:r>
+        <w:t xml:space="preserve">Figura </w:t>
+      </w:r>
+      <w:fldSimple w:instr=" SEQ Figura \* ARABIC ">
+        <w:r>
+          <w:rPr>
+            <w:noProof/>
+          </w:rPr>
+          <w:t>3</w:t>
+        </w:r>
+      </w:fldSimple>
+      <w:r>
+        <w:t xml:space="preserve"> - Esquema de Fluxo do </w:t>
+      </w:r>
+      <w:proofErr w:type="spellStart"/>
+      <w:r>
+        <w:t>OAuth</w:t>
+      </w:r>
+      <w:proofErr w:type="spellEnd"/>
+      <w:r>
+        <w:t xml:space="preserve"> 2.0</w:t>
+      </w:r>
+    </w:p>
+    <w:p>
+      <w:pPr>
+        <w:jc w:val="center"/>
+      </w:pPr>
+    </w:p>
+    <w:p>
+      <w:r>
+        <w:t xml:space="preserve">-- EXPLICAR O DIAGRAMA ACIMA </w:t>
+      </w:r>
+      <w:r>
+        <w:t>–</w:t>
+      </w:r>
     </w:p>
     <w:p/>
     <w:p>
       <w:pPr>
+        <w:jc w:val="left"/>
+      </w:pPr>
+      <w:r>
+        <w:br w:type="page"/>
+      </w:r>
+    </w:p>
+    <w:p>
+      <w:pPr>
         <w:pStyle w:val="Ttulo1"/>
       </w:pPr>
-      <w:bookmarkStart w:id="5" w:name="_Toc6333048"/>
-      <w:r>
+      <w:bookmarkStart w:id="5" w:name="_Toc8050684"/>
+      <w:r>
+        <w:lastRenderedPageBreak/>
         <w:t>Implementação</w:t>
       </w:r>
       <w:bookmarkEnd w:id="5"/>
@@ -1515,7 +1680,7 @@
       <w:pPr>
         <w:pStyle w:val="Ttulo1"/>
       </w:pPr>
-      <w:bookmarkStart w:id="6" w:name="_Toc6333049"/>
+      <w:bookmarkStart w:id="6" w:name="_Toc8050685"/>
       <w:r>
         <w:t>Conclusões e Trabalho Futuro</w:t>
       </w:r>
@@ -1651,7 +1816,7 @@
         <v:path o:extrusionok="f" gradientshapeok="t" o:connecttype="rect"/>
         <o:lock v:ext="edit" aspectratio="t"/>
       </v:shapetype>
-      <v:shape id="_x0000_i1082" type="#_x0000_t75" style="width:10.85pt;height:10.85pt" o:bullet="t">
+      <v:shape id="_x0000_i1067" type="#_x0000_t75" style="width:10.5pt;height:10.5pt" o:bullet="t">
         <v:imagedata r:id="rId1" o:title="msoDE82"/>
       </v:shape>
     </w:pict>
@@ -2942,6 +3107,7 @@
   <w:style w:type="character" w:default="1" w:styleId="Tipodeletrapredefinidodopargrafo">
     <w:name w:val="Default Paragraph Font"/>
     <w:uiPriority w:val="1"/>
+    <w:semiHidden/>
     <w:unhideWhenUsed/>
   </w:style>
   <w:style w:type="table" w:default="1" w:styleId="Tabelanormal">
@@ -3763,7 +3929,7 @@
 </file>
 
 <file path=customXml/itemProps1.xml><?xml version="1.0" encoding="utf-8"?>
-<ds:datastoreItem xmlns:ds="http://schemas.openxmlformats.org/officeDocument/2006/customXml" ds:itemID="{5B313C4E-06E7-49F7-8325-F2D36A06FA59}">
+<ds:datastoreItem xmlns:ds="http://schemas.openxmlformats.org/officeDocument/2006/customXml" ds:itemID="{967742B8-597C-430E-BD05-3BFD773644AE}">
   <ds:schemaRefs>
     <ds:schemaRef ds:uri="http://schemas.openxmlformats.org/officeDocument/2006/bibliography"/>
   </ds:schemaRefs>

</xml_diff>